<commit_message>
Entreg dominio. Falta Digrama de Estados
</commit_message>
<xml_diff>
--- a/docs/scenariosView/Entrega_Dominio/Plantilla Documento Entrega 1 Proyecto - Modelo de Dominio.docx
+++ b/docs/scenariosView/Entrega_Dominio/Plantilla Documento Entrega 1 Proyecto - Modelo de Dominio.docx
@@ -356,7 +356,10 @@
         </w:rPr>
       </w:pPr>
       <w:r>
-        <w:rPr/>
+        <w:rPr>
+          <w:rFonts w:cs="Arial" w:ascii="Arial" w:hAnsi="Arial"/>
+          <w:color w:val="1E2328"/>
+        </w:rPr>
       </w:r>
     </w:p>
     <w:p>
@@ -376,7 +379,15 @@
         </w:rPr>
       </w:pPr>
       <w:r>
-        <w:rPr/>
+        <w:rPr>
+          <w:rFonts w:cs="Arial" w:ascii="Arial" w:hAnsi="Arial"/>
+          <w:b/>
+          <w:bCs/>
+          <w:i w:val="false"/>
+          <w:iCs w:val="false"/>
+          <w:color w:val="1E2328"/>
+          <w:u w:val="single"/>
+        </w:rPr>
       </w:r>
     </w:p>
     <w:p>
@@ -442,16 +453,6 @@
         <w:tab/>
         <w:tab/>
         <w:tab/>
-      </w:r>
-      <w:r>
-        <w:rPr>
-          <w:rFonts w:cs="Arial" w:ascii="Arial" w:hAnsi="Arial"/>
-          <w:b/>
-          <w:bCs/>
-          <w:color w:val="1E2328"/>
-          <w:sz w:val="24"/>
-          <w:szCs w:val="24"/>
-        </w:rPr>
         <w:tab/>
         <w:tab/>
         <w:tab/>
@@ -524,121 +525,16 @@
           <w:sz w:val="24"/>
           <w:szCs w:val="24"/>
         </w:rPr>
-        <w:t>L</w:t>
-      </w:r>
-      <w:r>
-        <w:rPr>
-          <w:rFonts w:cs="Arial" w:ascii="Arial" w:hAnsi="Arial"/>
-          <w:i/>
-          <w:iCs/>
+        <w:t xml:space="preserve">Leonardo Chacón  </w:t>
+      </w:r>
+      <w:r>
+        <w:rPr>
+          <w:rFonts w:cs="Arial" w:ascii="Arial" w:hAnsi="Arial"/>
           <w:color w:val="1E2328"/>
           <w:sz w:val="24"/>
           <w:szCs w:val="24"/>
         </w:rPr>
-        <w:t xml:space="preserve">eonardo </w:t>
-      </w:r>
-      <w:r>
-        <w:rPr>
-          <w:rFonts w:cs="Arial" w:ascii="Arial" w:hAnsi="Arial"/>
-          <w:i/>
-          <w:iCs/>
-          <w:color w:val="1E2328"/>
-          <w:sz w:val="24"/>
-          <w:szCs w:val="24"/>
-        </w:rPr>
-        <w:t>C</w:t>
-      </w:r>
-      <w:r>
-        <w:rPr>
-          <w:rFonts w:cs="Arial" w:ascii="Arial" w:hAnsi="Arial"/>
-          <w:i/>
-          <w:iCs/>
-          <w:color w:val="1E2328"/>
-          <w:sz w:val="24"/>
-          <w:szCs w:val="24"/>
-        </w:rPr>
-        <w:t xml:space="preserve">hacón  </w:t>
-      </w:r>
-      <w:r>
-        <w:rPr>
-          <w:rFonts w:cs="Arial" w:ascii="Arial" w:hAnsi="Arial"/>
-          <w:color w:val="1E2328"/>
-          <w:sz w:val="24"/>
-          <w:szCs w:val="24"/>
-        </w:rPr>
-        <w:t xml:space="preserve">                                                  </w:t>
-      </w:r>
-      <w:r>
-        <w:rPr>
-          <w:rFonts w:cs="Arial" w:ascii="Arial" w:hAnsi="Arial"/>
-          <w:color w:val="1E2328"/>
-          <w:sz w:val="24"/>
-          <w:szCs w:val="24"/>
-        </w:rPr>
-        <w:t>D</w:t>
-      </w:r>
-      <w:r>
-        <w:rPr>
-          <w:rFonts w:cs="Arial" w:ascii="Arial" w:hAnsi="Arial"/>
-          <w:color w:val="1E2328"/>
-          <w:sz w:val="24"/>
-          <w:szCs w:val="24"/>
-        </w:rPr>
-        <w:t xml:space="preserve">aniel </w:t>
-      </w:r>
-      <w:r>
-        <w:rPr>
-          <w:rFonts w:cs="Arial" w:ascii="Arial" w:hAnsi="Arial"/>
-          <w:color w:val="1E2328"/>
-          <w:sz w:val="24"/>
-          <w:szCs w:val="24"/>
-        </w:rPr>
-        <w:t>A</w:t>
-      </w:r>
-      <w:r>
-        <w:rPr>
-          <w:rFonts w:cs="Arial" w:ascii="Arial" w:hAnsi="Arial"/>
-          <w:color w:val="1E2328"/>
-          <w:sz w:val="24"/>
-          <w:szCs w:val="24"/>
-        </w:rPr>
-        <w:t xml:space="preserve">lejandro </w:t>
-      </w:r>
-      <w:r>
-        <w:rPr>
-          <w:rFonts w:cs="Arial" w:ascii="Arial" w:hAnsi="Arial"/>
-          <w:color w:val="1E2328"/>
-          <w:sz w:val="24"/>
-          <w:szCs w:val="24"/>
-        </w:rPr>
-        <w:t>C</w:t>
-      </w:r>
-      <w:r>
-        <w:rPr>
-          <w:rFonts w:cs="Arial" w:ascii="Arial" w:hAnsi="Arial"/>
-          <w:color w:val="1E2328"/>
-          <w:sz w:val="24"/>
-          <w:szCs w:val="24"/>
-        </w:rPr>
-        <w:t xml:space="preserve">aldera </w:t>
-      </w:r>
-      <w:r>
-        <w:rPr>
-          <w:rFonts w:cs="Arial" w:ascii="Arial" w:hAnsi="Arial"/>
-          <w:color w:val="1E2328"/>
-          <w:sz w:val="24"/>
-          <w:szCs w:val="24"/>
-        </w:rPr>
-        <w:t>V</w:t>
-      </w:r>
-      <w:r>
-        <w:rPr>
-          <w:rFonts w:cs="Arial" w:ascii="Arial" w:hAnsi="Arial"/>
-          <w:color w:val="1E2328"/>
-          <w:sz w:val="24"/>
-          <w:szCs w:val="24"/>
-        </w:rPr>
-        <w:t>alero</w:t>
+        <w:t xml:space="preserve">                                                  Daniel Alejandro Caldera Valero</w:t>
       </w:r>
     </w:p>
     <w:p>
@@ -658,63 +554,7 @@
           <w:sz w:val="24"/>
           <w:szCs w:val="24"/>
         </w:rPr>
-        <w:t>A</w:t>
-      </w:r>
-      <w:r>
-        <w:rPr>
-          <w:rFonts w:cs="Arial" w:ascii="Arial" w:hAnsi="Arial"/>
-          <w:sz w:val="24"/>
-          <w:szCs w:val="24"/>
-        </w:rPr>
-        <w:t xml:space="preserve">drián </w:t>
-      </w:r>
-      <w:r>
-        <w:rPr>
-          <w:rFonts w:cs="Arial" w:ascii="Arial" w:hAnsi="Arial"/>
-          <w:sz w:val="24"/>
-          <w:szCs w:val="24"/>
-        </w:rPr>
-        <w:t>A</w:t>
-      </w:r>
-      <w:r>
-        <w:rPr>
-          <w:rFonts w:cs="Arial" w:ascii="Arial" w:hAnsi="Arial"/>
-          <w:sz w:val="24"/>
-          <w:szCs w:val="24"/>
-        </w:rPr>
-        <w:t xml:space="preserve">lexander </w:t>
-      </w:r>
-      <w:r>
-        <w:rPr>
-          <w:rFonts w:cs="Arial" w:ascii="Arial" w:hAnsi="Arial"/>
-          <w:sz w:val="24"/>
-          <w:szCs w:val="24"/>
-        </w:rPr>
-        <w:t>F</w:t>
-      </w:r>
-      <w:r>
-        <w:rPr>
-          <w:rFonts w:cs="Arial" w:ascii="Arial" w:hAnsi="Arial"/>
-          <w:sz w:val="24"/>
-          <w:szCs w:val="24"/>
-        </w:rPr>
-        <w:t xml:space="preserve">ernández </w:t>
-      </w:r>
-      <w:r>
-        <w:rPr>
-          <w:rFonts w:cs="Arial" w:ascii="Arial" w:hAnsi="Arial"/>
-          <w:sz w:val="24"/>
-          <w:szCs w:val="24"/>
-        </w:rPr>
-        <w:t>R</w:t>
-      </w:r>
-      <w:r>
-        <w:rPr>
-          <w:rFonts w:cs="Arial" w:ascii="Arial" w:hAnsi="Arial"/>
-          <w:sz w:val="24"/>
-          <w:szCs w:val="24"/>
-        </w:rPr>
-        <w:t xml:space="preserve">uiz  </w:t>
+        <w:t xml:space="preserve">Adrián Alexander Fernández Ruiz  </w:t>
       </w:r>
     </w:p>
     <w:p>
@@ -738,7 +578,7 @@
           <w:szCs w:val="24"/>
           <w:u w:val="single"/>
         </w:rPr>
-        <w:t>P</w:t>
+        <w:t xml:space="preserve">Preparador  </w:t>
       </w:r>
       <w:r>
         <w:rPr>
@@ -748,43 +588,8 @@
           <w:color w:val="1E2328"/>
           <w:sz w:val="24"/>
           <w:szCs w:val="24"/>
-          <w:u w:val="single"/>
-        </w:rPr>
-        <w:t>reparado</w:t>
-      </w:r>
-      <w:r>
-        <w:rPr>
-          <w:rFonts w:cs="Arial" w:ascii="Arial" w:hAnsi="Arial"/>
-          <w:b/>
-          <w:bCs/>
-          <w:color w:val="1E2328"/>
-          <w:sz w:val="24"/>
-          <w:szCs w:val="24"/>
-          <w:u w:val="single"/>
-        </w:rPr>
-        <w:t xml:space="preserve">r  </w:t>
-      </w:r>
-      <w:r>
-        <w:rPr>
-          <w:rFonts w:cs="Arial" w:ascii="Arial" w:hAnsi="Arial"/>
-          <w:b/>
-          <w:bCs/>
-          <w:color w:val="1E2328"/>
-          <w:sz w:val="24"/>
-          <w:szCs w:val="24"/>
-        </w:rPr>
-        <w:t xml:space="preserve">    </w:t>
-      </w:r>
-      <w:r>
-        <w:rPr>
-          <w:rFonts w:cs="Arial" w:ascii="Arial" w:hAnsi="Arial"/>
-          <w:b/>
-          <w:bCs/>
-          <w:color w:val="1E2328"/>
-          <w:sz w:val="24"/>
-          <w:szCs w:val="24"/>
-        </w:rPr>
-        <w:t xml:space="preserve">                                                                              </w:t>
+        </w:rPr>
+        <w:t xml:space="preserve">                                                                                  </w:t>
       </w:r>
       <w:r>
         <w:rPr>
@@ -795,62 +600,7 @@
           <w:sz w:val="24"/>
           <w:szCs w:val="24"/>
         </w:rPr>
-        <w:t>A</w:t>
-      </w:r>
-      <w:r>
-        <w:rPr>
-          <w:rFonts w:cs="Arial" w:ascii="Arial" w:hAnsi="Arial"/>
-          <w:b w:val="false"/>
-          <w:bCs w:val="false"/>
-          <w:color w:val="1E2328"/>
-          <w:sz w:val="24"/>
-          <w:szCs w:val="24"/>
-        </w:rPr>
-        <w:t xml:space="preserve">rturo </w:t>
-      </w:r>
-      <w:r>
-        <w:rPr>
-          <w:rFonts w:cs="Arial" w:ascii="Arial" w:hAnsi="Arial"/>
-          <w:b w:val="false"/>
-          <w:bCs w:val="false"/>
-          <w:color w:val="1E2328"/>
-          <w:sz w:val="24"/>
-          <w:szCs w:val="24"/>
-        </w:rPr>
-        <w:t>M</w:t>
-      </w:r>
-      <w:r>
-        <w:rPr>
-          <w:rFonts w:cs="Arial" w:ascii="Arial" w:hAnsi="Arial"/>
-          <w:b w:val="false"/>
-          <w:bCs w:val="false"/>
-          <w:color w:val="1E2328"/>
-          <w:sz w:val="24"/>
-          <w:szCs w:val="24"/>
-        </w:rPr>
-        <w:t xml:space="preserve">illán </w:t>
-      </w:r>
-      <w:r>
-        <w:rPr>
-          <w:rFonts w:cs="Arial" w:ascii="Arial" w:hAnsi="Arial"/>
-          <w:b w:val="false"/>
-          <w:bCs w:val="false"/>
-          <w:color w:val="1E2328"/>
-          <w:sz w:val="24"/>
-          <w:szCs w:val="24"/>
-        </w:rPr>
-        <w:t>M</w:t>
-      </w:r>
-      <w:r>
-        <w:rPr>
-          <w:rFonts w:cs="Arial" w:ascii="Arial" w:hAnsi="Arial"/>
-          <w:b w:val="false"/>
-          <w:bCs w:val="false"/>
-          <w:color w:val="1E2328"/>
-          <w:sz w:val="24"/>
-          <w:szCs w:val="24"/>
-        </w:rPr>
-        <w:t>aíz</w:t>
+        <w:t>Arturo Millán Maíz</w:t>
       </w:r>
     </w:p>
     <w:p>
@@ -871,106 +621,7 @@
           <w:sz w:val="24"/>
           <w:szCs w:val="24"/>
         </w:rPr>
-        <w:t>D</w:t>
-      </w:r>
-      <w:r>
-        <w:rPr>
-          <w:rFonts w:cs="Arial" w:ascii="Arial" w:hAnsi="Arial"/>
-          <w:color w:val="1E2328"/>
-          <w:sz w:val="24"/>
-          <w:szCs w:val="24"/>
-        </w:rPr>
-        <w:t xml:space="preserve">avid </w:t>
-      </w:r>
-      <w:r>
-        <w:rPr>
-          <w:rFonts w:cs="Arial" w:ascii="Arial" w:hAnsi="Arial"/>
-          <w:color w:val="1E2328"/>
-          <w:sz w:val="24"/>
-          <w:szCs w:val="24"/>
-        </w:rPr>
-        <w:t>S</w:t>
-      </w:r>
-      <w:r>
-        <w:rPr>
-          <w:rFonts w:cs="Arial" w:ascii="Arial" w:hAnsi="Arial"/>
-          <w:color w:val="1E2328"/>
-          <w:sz w:val="24"/>
-          <w:szCs w:val="24"/>
-        </w:rPr>
-        <w:t xml:space="preserve">ánchez                                                         </w:t>
-      </w:r>
-      <w:r>
-        <w:rPr>
-          <w:rFonts w:cs="Arial" w:ascii="Arial" w:hAnsi="Arial"/>
-          <w:color w:val="1E2328"/>
-          <w:sz w:val="24"/>
-          <w:szCs w:val="24"/>
-        </w:rPr>
-        <w:t>L</w:t>
-      </w:r>
-      <w:r>
-        <w:rPr>
-          <w:rFonts w:cs="Arial" w:ascii="Arial" w:hAnsi="Arial"/>
-          <w:color w:val="1E2328"/>
-          <w:sz w:val="24"/>
-          <w:szCs w:val="24"/>
-        </w:rPr>
-        <w:t xml:space="preserve">uis </w:t>
-      </w:r>
-      <w:r>
-        <w:rPr>
-          <w:rFonts w:cs="Arial" w:ascii="Arial" w:hAnsi="Arial"/>
-          <w:color w:val="1E2328"/>
-          <w:sz w:val="24"/>
-          <w:szCs w:val="24"/>
-        </w:rPr>
-        <w:t>F</w:t>
-      </w:r>
-      <w:r>
-        <w:rPr>
-          <w:rFonts w:cs="Arial" w:ascii="Arial" w:hAnsi="Arial"/>
-          <w:color w:val="1E2328"/>
-          <w:sz w:val="24"/>
-          <w:szCs w:val="24"/>
-        </w:rPr>
-        <w:t xml:space="preserve">ernando </w:t>
-      </w:r>
-      <w:r>
-        <w:rPr>
-          <w:rFonts w:cs="Arial" w:ascii="Arial" w:hAnsi="Arial"/>
-          <w:color w:val="1E2328"/>
-          <w:sz w:val="24"/>
-          <w:szCs w:val="24"/>
-        </w:rPr>
-        <w:t>M</w:t>
-      </w:r>
-      <w:r>
-        <w:rPr>
-          <w:rFonts w:cs="Arial" w:ascii="Arial" w:hAnsi="Arial"/>
-          <w:color w:val="1E2328"/>
-          <w:sz w:val="24"/>
-          <w:szCs w:val="24"/>
-        </w:rPr>
-        <w:t xml:space="preserve">uñoz </w:t>
-      </w:r>
-      <w:r>
-        <w:rPr>
-          <w:rFonts w:cs="Arial" w:ascii="Arial" w:hAnsi="Arial"/>
-          <w:color w:val="1E2328"/>
-          <w:sz w:val="24"/>
-          <w:szCs w:val="24"/>
-        </w:rPr>
-        <w:t>G</w:t>
-      </w:r>
-      <w:r>
-        <w:rPr>
-          <w:rFonts w:cs="Arial" w:ascii="Arial" w:hAnsi="Arial"/>
-          <w:color w:val="1E2328"/>
-          <w:sz w:val="24"/>
-          <w:szCs w:val="24"/>
-        </w:rPr>
-        <w:t>onzález</w:t>
+        <w:t>David Sánchez                                                         Luis Fernando Muñoz González</w:t>
       </w:r>
     </w:p>
     <w:p>
@@ -986,8 +637,8 @@
       </w:pPr>
       <w:r>
         <w:rPr>
-          <w:sz w:val="24"/>
-          <w:szCs w:val="24"/>
+          <w:rFonts w:cs="Arial" w:ascii="Arial" w:hAnsi="Arial"/>
+          <w:color w:val="1E2328"/>
         </w:rPr>
       </w:r>
     </w:p>
@@ -1004,8 +655,8 @@
       </w:pPr>
       <w:r>
         <w:rPr>
-          <w:sz w:val="24"/>
-          <w:szCs w:val="24"/>
+          <w:rFonts w:cs="Arial" w:ascii="Arial" w:hAnsi="Arial"/>
+          <w:color w:val="1E2328"/>
         </w:rPr>
       </w:r>
     </w:p>
@@ -1077,16 +728,51 @@
           <w:sz w:val="40"/>
           <w:szCs w:val="40"/>
         </w:rPr>
-      </w:r>
-    </w:p>
-    <w:p>
-      <w:pPr>
-        <w:pStyle w:val="Normal"/>
-        <w:rPr/>
-      </w:pPr>
-      <w:r>
-        <w:rPr/>
-        <w:t>&lt;&lt;Imagen&gt;&gt;</w:t>
+        <w:drawing>
+          <wp:anchor behindDoc="0" distT="0" distB="0" distL="0" distR="0" simplePos="0" locked="0" layoutInCell="0" allowOverlap="1" relativeHeight="13">
+            <wp:simplePos x="0" y="0"/>
+            <wp:positionH relativeFrom="column">
+              <wp:posOffset>122555</wp:posOffset>
+            </wp:positionH>
+            <wp:positionV relativeFrom="paragraph">
+              <wp:posOffset>43180</wp:posOffset>
+            </wp:positionV>
+            <wp:extent cx="5405755" cy="7931785"/>
+            <wp:effectExtent l="0" t="0" r="0" b="0"/>
+            <wp:wrapSquare wrapText="bothSides"/>
+            <wp:docPr id="1" name="Image1" descr=""/>
+            <wp:cNvGraphicFramePr>
+              <a:graphicFrameLocks xmlns:a="http://schemas.openxmlformats.org/drawingml/2006/main" noChangeAspect="1"/>
+            </wp:cNvGraphicFramePr>
+            <a:graphic xmlns:a="http://schemas.openxmlformats.org/drawingml/2006/main">
+              <a:graphicData uri="http://schemas.openxmlformats.org/drawingml/2006/picture">
+                <pic:pic xmlns:pic="http://schemas.openxmlformats.org/drawingml/2006/picture">
+                  <pic:nvPicPr>
+                    <pic:cNvPr id="1" name="Image1" descr=""/>
+                    <pic:cNvPicPr>
+                      <a:picLocks noChangeAspect="1" noChangeArrowheads="1"/>
+                    </pic:cNvPicPr>
+                  </pic:nvPicPr>
+                  <pic:blipFill>
+                    <a:blip r:embed="rId2"/>
+                    <a:stretch>
+                      <a:fillRect/>
+                    </a:stretch>
+                  </pic:blipFill>
+                  <pic:spPr bwMode="auto">
+                    <a:xfrm>
+                      <a:off x="0" y="0"/>
+                      <a:ext cx="5405755" cy="7931785"/>
+                    </a:xfrm>
+                    <a:prstGeom prst="rect">
+                      <a:avLst/>
+                    </a:prstGeom>
+                  </pic:spPr>
+                </pic:pic>
+              </a:graphicData>
+            </a:graphic>
+          </wp:anchor>
+        </w:drawing>
       </w:r>
     </w:p>
     <w:p>
@@ -1253,40 +939,858 @@
         </w:rPr>
       </w:pPr>
       <w:r>
-        <w:rPr>
-          <w:b/>
-          <w:bCs/>
-          <w:sz w:val="40"/>
-          <w:szCs w:val="40"/>
-        </w:rPr>
-      </w:r>
-    </w:p>
-    <w:p>
-      <w:pPr>
-        <w:pStyle w:val="Normal"/>
         <w:rPr/>
+      </w:r>
+    </w:p>
+    <w:p>
+      <w:pPr>
+        <w:pStyle w:val="Normal"/>
+        <w:jc w:val="both"/>
+        <w:rPr>
+          <w:rFonts w:ascii="Arial" w:hAnsi="Arial" w:cs="Arial"/>
+          <w:b/>
+          <w:bCs/>
+          <w:sz w:val="20"/>
+          <w:szCs w:val="20"/>
+        </w:rPr>
+      </w:pPr>
+      <w:r>
+        <w:rPr>
+          <w:rFonts w:cs="Arial" w:ascii="Arial" w:hAnsi="Arial"/>
+          <w:b/>
+          <w:bCs/>
+          <w:sz w:val="20"/>
+          <w:szCs w:val="20"/>
+        </w:rPr>
+        <w:t>Actividades de Extensión:</w:t>
+      </w:r>
+    </w:p>
+    <w:p>
+      <w:pPr>
+        <w:pStyle w:val="Normal"/>
+        <w:jc w:val="both"/>
+        <w:rPr>
+          <w:rFonts w:ascii="Arial" w:hAnsi="Arial" w:cs="Arial"/>
+          <w:sz w:val="20"/>
+          <w:szCs w:val="20"/>
+        </w:rPr>
+      </w:pPr>
+      <w:r>
+        <w:rPr>
+          <w:rFonts w:cs="Arial" w:ascii="Arial" w:hAnsi="Arial"/>
+          <w:sz w:val="20"/>
+          <w:szCs w:val="20"/>
+        </w:rPr>
+        <w:t>Conjunto de acciones que buscan interconectar a la universidad con la comunidad, con el objetivo de generar un intercambio de conocimientos y experiencias que beneficie a ambos sectores. Estas actividades pueden ser muy variadas. Por ejemplo: cursos, jornadas, seminarios, congresos, talleres entre otros.</w:t>
+      </w:r>
+    </w:p>
+    <w:p>
+      <w:pPr>
+        <w:pStyle w:val="Normal"/>
+        <w:jc w:val="both"/>
+        <w:rPr>
+          <w:rFonts w:ascii="Arial" w:hAnsi="Arial" w:cs="Arial"/>
+          <w:sz w:val="20"/>
+          <w:szCs w:val="20"/>
+        </w:rPr>
       </w:pPr>
       <w:r>
         <w:rPr/>
-        <w:t>&lt;&lt;Imagen&gt;&gt;</w:t>
-      </w:r>
-    </w:p>
-    <w:p>
-      <w:pPr>
-        <w:pStyle w:val="Normal"/>
+      </w:r>
+    </w:p>
+    <w:p>
+      <w:pPr>
+        <w:pStyle w:val="Normal"/>
+        <w:jc w:val="both"/>
+        <w:rPr>
+          <w:rFonts w:ascii="Arial" w:hAnsi="Arial" w:cs="Arial"/>
+          <w:b/>
+          <w:bCs/>
+          <w:sz w:val="20"/>
+          <w:szCs w:val="20"/>
+        </w:rPr>
+      </w:pPr>
+      <w:r>
+        <w:rPr>
+          <w:rFonts w:cs="Arial" w:ascii="Arial" w:hAnsi="Arial"/>
+          <w:b/>
+          <w:bCs/>
+          <w:sz w:val="20"/>
+          <w:szCs w:val="20"/>
+        </w:rPr>
+        <w:t>Aliado Externo:</w:t>
+      </w:r>
+    </w:p>
+    <w:p>
+      <w:pPr>
+        <w:pStyle w:val="Normal"/>
+        <w:jc w:val="both"/>
+        <w:rPr>
+          <w:rFonts w:ascii="Arial" w:hAnsi="Arial" w:cs="Arial"/>
+          <w:sz w:val="20"/>
+          <w:szCs w:val="20"/>
+        </w:rPr>
+      </w:pPr>
+      <w:r>
+        <w:rPr>
+          <w:rFonts w:cs="Arial" w:ascii="Arial" w:hAnsi="Arial"/>
+          <w:sz w:val="20"/>
+          <w:szCs w:val="20"/>
+        </w:rPr>
+        <w:t>Se refiere a una persona, organización o institución que colabora con una universidad para desarrollar y llevar a cabo proyectos de extensión universitaria.</w:t>
+      </w:r>
+    </w:p>
+    <w:p>
+      <w:pPr>
+        <w:pStyle w:val="Normal"/>
+        <w:jc w:val="both"/>
+        <w:rPr>
+          <w:rFonts w:ascii="Arial" w:hAnsi="Arial" w:cs="Arial"/>
+          <w:sz w:val="20"/>
+          <w:szCs w:val="20"/>
+        </w:rPr>
+      </w:pPr>
+      <w:r>
         <w:rPr/>
+      </w:r>
+    </w:p>
+    <w:p>
+      <w:pPr>
+        <w:pStyle w:val="Normal"/>
+        <w:jc w:val="both"/>
+        <w:rPr>
+          <w:rFonts w:ascii="Arial" w:hAnsi="Arial" w:cs="Arial"/>
+          <w:b/>
+          <w:bCs/>
+          <w:sz w:val="20"/>
+          <w:szCs w:val="20"/>
+        </w:rPr>
+      </w:pPr>
+      <w:r>
+        <w:rPr>
+          <w:rFonts w:cs="Arial" w:ascii="Arial" w:hAnsi="Arial"/>
+          <w:b/>
+          <w:bCs/>
+          <w:sz w:val="20"/>
+          <w:szCs w:val="20"/>
+        </w:rPr>
+        <w:t>Aliado Interno:</w:t>
+      </w:r>
+    </w:p>
+    <w:p>
+      <w:pPr>
+        <w:pStyle w:val="Normal"/>
+        <w:jc w:val="both"/>
+        <w:rPr>
+          <w:rFonts w:ascii="Arial" w:hAnsi="Arial" w:cs="Arial"/>
+          <w:sz w:val="20"/>
+          <w:szCs w:val="20"/>
+        </w:rPr>
+      </w:pPr>
+      <w:r>
+        <w:rPr>
+          <w:rFonts w:cs="Arial" w:ascii="Arial" w:hAnsi="Arial"/>
+          <w:sz w:val="20"/>
+          <w:szCs w:val="20"/>
+        </w:rPr>
+        <w:t>Se refiere a un miembro de la comunidad universitaria que colabora con las unidades o departamentos responsables de la extensión universitaria para desarrollar y llevar a cabo proyectos de extensión.</w:t>
+      </w:r>
+    </w:p>
+    <w:p>
+      <w:pPr>
+        <w:pStyle w:val="Normal"/>
+        <w:jc w:val="both"/>
+        <w:rPr>
+          <w:rFonts w:ascii="Arial" w:hAnsi="Arial" w:cs="Arial"/>
+          <w:sz w:val="20"/>
+          <w:szCs w:val="20"/>
+        </w:rPr>
       </w:pPr>
       <w:r>
         <w:rPr/>
       </w:r>
     </w:p>
+    <w:p>
+      <w:pPr>
+        <w:pStyle w:val="Normal"/>
+        <w:jc w:val="both"/>
+        <w:rPr>
+          <w:rFonts w:ascii="Arial" w:hAnsi="Arial" w:cs="Arial"/>
+          <w:b/>
+          <w:bCs/>
+          <w:sz w:val="20"/>
+          <w:szCs w:val="20"/>
+        </w:rPr>
+      </w:pPr>
+      <w:r>
+        <w:rPr>
+          <w:rFonts w:cs="Arial" w:ascii="Arial" w:hAnsi="Arial"/>
+          <w:b/>
+          <w:bCs/>
+          <w:sz w:val="20"/>
+          <w:szCs w:val="20"/>
+        </w:rPr>
+        <w:t>Aval:</w:t>
+      </w:r>
+    </w:p>
+    <w:p>
+      <w:pPr>
+        <w:pStyle w:val="Normal"/>
+        <w:jc w:val="both"/>
+        <w:rPr>
+          <w:rFonts w:ascii="Arial" w:hAnsi="Arial" w:cs="Arial"/>
+          <w:sz w:val="20"/>
+          <w:szCs w:val="20"/>
+        </w:rPr>
+      </w:pPr>
+      <w:r>
+        <w:rPr>
+          <w:rFonts w:cs="Arial" w:ascii="Arial" w:hAnsi="Arial"/>
+          <w:sz w:val="20"/>
+          <w:szCs w:val="20"/>
+        </w:rPr>
+        <w:t>Se trata de un respaldo oficial que se otorga a una propuesta o proyecto de extensión por parte de una autoridad o instancia competente dentro de la universidad.</w:t>
+      </w:r>
+    </w:p>
+    <w:p>
+      <w:pPr>
+        <w:pStyle w:val="Normal"/>
+        <w:jc w:val="both"/>
+        <w:rPr>
+          <w:rFonts w:ascii="Arial" w:hAnsi="Arial" w:cs="Arial"/>
+          <w:sz w:val="20"/>
+          <w:szCs w:val="20"/>
+        </w:rPr>
+      </w:pPr>
+      <w:r>
+        <w:rPr/>
+      </w:r>
+    </w:p>
+    <w:p>
+      <w:pPr>
+        <w:pStyle w:val="Normal"/>
+        <w:jc w:val="both"/>
+        <w:rPr>
+          <w:rFonts w:ascii="Arial" w:hAnsi="Arial" w:cs="Arial"/>
+          <w:b/>
+          <w:bCs/>
+          <w:sz w:val="20"/>
+          <w:szCs w:val="20"/>
+        </w:rPr>
+      </w:pPr>
+      <w:r>
+        <w:rPr>
+          <w:rFonts w:cs="Arial" w:ascii="Arial" w:hAnsi="Arial"/>
+          <w:b/>
+          <w:bCs/>
+          <w:sz w:val="20"/>
+          <w:szCs w:val="20"/>
+        </w:rPr>
+        <w:t>Carta de Compromiso:</w:t>
+      </w:r>
+    </w:p>
+    <w:p>
+      <w:pPr>
+        <w:pStyle w:val="Normal"/>
+        <w:jc w:val="both"/>
+        <w:rPr>
+          <w:rFonts w:ascii="Arial" w:hAnsi="Arial" w:cs="Arial"/>
+          <w:sz w:val="20"/>
+          <w:szCs w:val="20"/>
+        </w:rPr>
+      </w:pPr>
+      <w:r>
+        <w:rPr>
+          <w:rFonts w:cs="Arial" w:ascii="Arial" w:hAnsi="Arial"/>
+          <w:sz w:val="20"/>
+          <w:szCs w:val="20"/>
+        </w:rPr>
+        <w:t>Es un documento formal que establece un acuerdo de colaboración, así como las responsabilidades y obligaciones de cada una de las partes, asegurando un trabajo coordinado y efectivo.</w:t>
+      </w:r>
+    </w:p>
+    <w:p>
+      <w:pPr>
+        <w:pStyle w:val="Normal"/>
+        <w:jc w:val="both"/>
+        <w:rPr>
+          <w:rFonts w:ascii="Arial" w:hAnsi="Arial" w:cs="Arial"/>
+          <w:sz w:val="20"/>
+          <w:szCs w:val="20"/>
+        </w:rPr>
+      </w:pPr>
+      <w:r>
+        <w:rPr/>
+      </w:r>
+    </w:p>
+    <w:p>
+      <w:pPr>
+        <w:pStyle w:val="Normal"/>
+        <w:jc w:val="both"/>
+        <w:rPr>
+          <w:rFonts w:ascii="Arial" w:hAnsi="Arial" w:cs="Arial"/>
+          <w:b/>
+          <w:bCs/>
+          <w:sz w:val="20"/>
+          <w:szCs w:val="20"/>
+        </w:rPr>
+      </w:pPr>
+      <w:r>
+        <w:rPr>
+          <w:rFonts w:cs="Arial" w:ascii="Arial" w:hAnsi="Arial"/>
+          <w:b/>
+          <w:bCs/>
+          <w:sz w:val="20"/>
+          <w:szCs w:val="20"/>
+        </w:rPr>
+        <w:t>Carta de Intención:</w:t>
+      </w:r>
+    </w:p>
+    <w:p>
+      <w:pPr>
+        <w:pStyle w:val="Normal"/>
+        <w:jc w:val="both"/>
+        <w:rPr>
+          <w:rFonts w:ascii="Arial" w:hAnsi="Arial" w:cs="Arial"/>
+          <w:sz w:val="20"/>
+          <w:szCs w:val="20"/>
+        </w:rPr>
+      </w:pPr>
+      <w:r>
+        <w:rPr>
+          <w:rFonts w:cs="Arial" w:ascii="Arial" w:hAnsi="Arial"/>
+          <w:sz w:val="20"/>
+          <w:szCs w:val="20"/>
+        </w:rPr>
+        <w:t>Se trata de un documento formal que expresa el interés de una persona, equipo o institución en participar en un proyecto o programa específico de extensión universitaria.</w:t>
+      </w:r>
+    </w:p>
+    <w:p>
+      <w:pPr>
+        <w:pStyle w:val="Normal"/>
+        <w:jc w:val="both"/>
+        <w:rPr>
+          <w:rFonts w:ascii="Arial" w:hAnsi="Arial" w:cs="Arial"/>
+          <w:sz w:val="20"/>
+          <w:szCs w:val="20"/>
+        </w:rPr>
+      </w:pPr>
+      <w:r>
+        <w:rPr/>
+      </w:r>
+    </w:p>
+    <w:p>
+      <w:pPr>
+        <w:pStyle w:val="Normal"/>
+        <w:jc w:val="both"/>
+        <w:rPr>
+          <w:rFonts w:ascii="Arial" w:hAnsi="Arial" w:cs="Arial"/>
+          <w:b/>
+          <w:bCs/>
+          <w:sz w:val="20"/>
+          <w:szCs w:val="20"/>
+        </w:rPr>
+      </w:pPr>
+      <w:r>
+        <w:rPr>
+          <w:rFonts w:cs="Arial" w:ascii="Arial" w:hAnsi="Arial"/>
+          <w:b/>
+          <w:bCs/>
+          <w:sz w:val="20"/>
+          <w:szCs w:val="20"/>
+        </w:rPr>
+        <w:t>Departamento de Educación Continua y Permanente:</w:t>
+      </w:r>
+    </w:p>
+    <w:p>
+      <w:pPr>
+        <w:pStyle w:val="Normal"/>
+        <w:jc w:val="both"/>
+        <w:rPr>
+          <w:rFonts w:ascii="Arial" w:hAnsi="Arial" w:cs="Arial"/>
+          <w:sz w:val="20"/>
+          <w:szCs w:val="20"/>
+        </w:rPr>
+      </w:pPr>
+      <w:r>
+        <w:rPr>
+          <w:rFonts w:cs="Arial" w:ascii="Arial" w:hAnsi="Arial"/>
+          <w:sz w:val="20"/>
+          <w:szCs w:val="20"/>
+        </w:rPr>
+        <w:t>Es el departamento mediante el cual se llevan a cabo diferentes programas de cursos de extensión, siendo estas formaciones especiales de interés general dirigidos a la ampliación del conocimiento técnico y profesional, de habilidades u oficios y hasta para el crecimiento cultural, social y personal, no conducente al reconocimiento de créditos académicos.</w:t>
+      </w:r>
+    </w:p>
+    <w:p>
+      <w:pPr>
+        <w:pStyle w:val="Normal"/>
+        <w:jc w:val="both"/>
+        <w:rPr>
+          <w:rFonts w:ascii="Arial" w:hAnsi="Arial" w:cs="Arial"/>
+          <w:sz w:val="20"/>
+          <w:szCs w:val="20"/>
+        </w:rPr>
+      </w:pPr>
+      <w:r>
+        <w:rPr/>
+      </w:r>
+    </w:p>
+    <w:p>
+      <w:pPr>
+        <w:pStyle w:val="Normal"/>
+        <w:jc w:val="both"/>
+        <w:rPr>
+          <w:rFonts w:ascii="Arial" w:hAnsi="Arial" w:cs="Arial"/>
+          <w:b/>
+          <w:bCs/>
+          <w:sz w:val="20"/>
+          <w:szCs w:val="20"/>
+        </w:rPr>
+      </w:pPr>
+      <w:r>
+        <w:rPr>
+          <w:rFonts w:cs="Arial" w:ascii="Arial" w:hAnsi="Arial"/>
+          <w:b/>
+          <w:bCs/>
+          <w:sz w:val="20"/>
+          <w:szCs w:val="20"/>
+        </w:rPr>
+        <w:t xml:space="preserve">DEU: </w:t>
+      </w:r>
+    </w:p>
+    <w:p>
+      <w:pPr>
+        <w:pStyle w:val="Normal"/>
+        <w:jc w:val="both"/>
+        <w:rPr>
+          <w:rFonts w:ascii="Arial" w:hAnsi="Arial" w:cs="Arial"/>
+          <w:sz w:val="20"/>
+          <w:szCs w:val="20"/>
+        </w:rPr>
+      </w:pPr>
+      <w:r>
+        <w:rPr>
+          <w:rFonts w:cs="Arial" w:ascii="Arial" w:hAnsi="Arial"/>
+          <w:sz w:val="20"/>
+          <w:szCs w:val="20"/>
+        </w:rPr>
+        <w:t>Se refiere a La Dirección de Extensión Universitaria de la Universidad Central de Venezuela.</w:t>
+      </w:r>
+    </w:p>
+    <w:p>
+      <w:pPr>
+        <w:pStyle w:val="Normal"/>
+        <w:jc w:val="both"/>
+        <w:rPr>
+          <w:rFonts w:ascii="Arial" w:hAnsi="Arial" w:cs="Arial"/>
+          <w:sz w:val="20"/>
+          <w:szCs w:val="20"/>
+        </w:rPr>
+      </w:pPr>
+      <w:r>
+        <w:rPr/>
+      </w:r>
+    </w:p>
+    <w:p>
+      <w:pPr>
+        <w:pStyle w:val="Normal"/>
+        <w:jc w:val="both"/>
+        <w:rPr>
+          <w:rFonts w:ascii="Arial" w:hAnsi="Arial" w:cs="Arial"/>
+          <w:b/>
+          <w:bCs/>
+          <w:sz w:val="20"/>
+          <w:szCs w:val="20"/>
+        </w:rPr>
+      </w:pPr>
+      <w:r>
+        <w:rPr>
+          <w:rFonts w:cs="Arial" w:ascii="Arial" w:hAnsi="Arial"/>
+          <w:b/>
+          <w:bCs/>
+          <w:sz w:val="20"/>
+          <w:szCs w:val="20"/>
+        </w:rPr>
+        <w:t>Actividad interdisciplinaria:</w:t>
+      </w:r>
+    </w:p>
+    <w:p>
+      <w:pPr>
+        <w:pStyle w:val="Normal"/>
+        <w:jc w:val="both"/>
+        <w:rPr>
+          <w:rFonts w:ascii="Arial" w:hAnsi="Arial" w:cs="Arial"/>
+          <w:sz w:val="20"/>
+          <w:szCs w:val="20"/>
+        </w:rPr>
+      </w:pPr>
+      <w:r>
+        <w:rPr>
+          <w:rFonts w:cs="Arial" w:ascii="Arial" w:hAnsi="Arial"/>
+          <w:sz w:val="20"/>
+          <w:szCs w:val="20"/>
+        </w:rPr>
+        <w:t>Se trata de una actividad que combina conocimientos, metodologías y perspectivas de dos o más disciplinas para abordar un tema o problema en particular.</w:t>
+      </w:r>
+    </w:p>
+    <w:p>
+      <w:pPr>
+        <w:pStyle w:val="Normal"/>
+        <w:jc w:val="both"/>
+        <w:rPr>
+          <w:rFonts w:ascii="Arial" w:hAnsi="Arial" w:cs="Arial"/>
+          <w:b/>
+          <w:bCs/>
+          <w:sz w:val="20"/>
+          <w:szCs w:val="20"/>
+        </w:rPr>
+      </w:pPr>
+      <w:r>
+        <w:rPr>
+          <w:rFonts w:cs="Arial" w:ascii="Arial" w:hAnsi="Arial"/>
+          <w:b/>
+          <w:bCs/>
+          <w:sz w:val="20"/>
+          <w:szCs w:val="20"/>
+        </w:rPr>
+      </w:r>
+    </w:p>
+    <w:p>
+      <w:pPr>
+        <w:pStyle w:val="Normal"/>
+        <w:jc w:val="both"/>
+        <w:rPr>
+          <w:rFonts w:ascii="Arial" w:hAnsi="Arial" w:cs="Arial"/>
+          <w:b/>
+          <w:bCs/>
+          <w:sz w:val="20"/>
+          <w:szCs w:val="20"/>
+        </w:rPr>
+      </w:pPr>
+      <w:r>
+        <w:rPr>
+          <w:rFonts w:cs="Arial" w:ascii="Arial" w:hAnsi="Arial"/>
+          <w:b/>
+          <w:bCs/>
+          <w:sz w:val="20"/>
+          <w:szCs w:val="20"/>
+        </w:rPr>
+      </w:r>
+    </w:p>
+    <w:p>
+      <w:pPr>
+        <w:pStyle w:val="Normal"/>
+        <w:jc w:val="both"/>
+        <w:rPr>
+          <w:rFonts w:ascii="Arial" w:hAnsi="Arial" w:cs="Arial"/>
+          <w:b/>
+          <w:bCs/>
+          <w:sz w:val="20"/>
+          <w:szCs w:val="20"/>
+        </w:rPr>
+      </w:pPr>
+      <w:r>
+        <w:rPr>
+          <w:rFonts w:cs="Arial" w:ascii="Arial" w:hAnsi="Arial"/>
+          <w:b/>
+          <w:bCs/>
+          <w:sz w:val="20"/>
+          <w:szCs w:val="20"/>
+        </w:rPr>
+        <w:t>Actividad multidisciplinaria:</w:t>
+      </w:r>
+    </w:p>
+    <w:p>
+      <w:pPr>
+        <w:pStyle w:val="Normal"/>
+        <w:jc w:val="both"/>
+        <w:rPr>
+          <w:rFonts w:ascii="Arial" w:hAnsi="Arial" w:cs="Arial"/>
+          <w:sz w:val="20"/>
+          <w:szCs w:val="20"/>
+        </w:rPr>
+      </w:pPr>
+      <w:r>
+        <w:rPr>
+          <w:rFonts w:cs="Arial" w:ascii="Arial" w:hAnsi="Arial"/>
+          <w:sz w:val="20"/>
+          <w:szCs w:val="20"/>
+        </w:rPr>
+        <w:t>Una actividad multidisciplinaria es aquella que reúne a personas de diferentes disciplinas para trabajar juntas en un proyecto o iniciativa común.</w:t>
+      </w:r>
+    </w:p>
+    <w:p>
+      <w:pPr>
+        <w:pStyle w:val="Normal"/>
+        <w:jc w:val="both"/>
+        <w:rPr>
+          <w:rFonts w:ascii="Arial" w:hAnsi="Arial" w:cs="Arial"/>
+          <w:sz w:val="20"/>
+          <w:szCs w:val="20"/>
+        </w:rPr>
+      </w:pPr>
+      <w:r>
+        <w:rPr/>
+      </w:r>
+    </w:p>
+    <w:p>
+      <w:pPr>
+        <w:pStyle w:val="Normal"/>
+        <w:jc w:val="both"/>
+        <w:rPr>
+          <w:rFonts w:ascii="Arial" w:hAnsi="Arial" w:cs="Arial"/>
+          <w:sz w:val="20"/>
+          <w:szCs w:val="20"/>
+        </w:rPr>
+      </w:pPr>
+      <w:r>
+        <w:rPr/>
+      </w:r>
+    </w:p>
+    <w:p>
+      <w:pPr>
+        <w:pStyle w:val="Normal"/>
+        <w:jc w:val="both"/>
+        <w:rPr>
+          <w:rFonts w:ascii="Arial" w:hAnsi="Arial" w:cs="Arial"/>
+          <w:sz w:val="20"/>
+          <w:szCs w:val="20"/>
+        </w:rPr>
+      </w:pPr>
+      <w:r>
+        <w:rPr/>
+      </w:r>
+    </w:p>
+    <w:p>
+      <w:pPr>
+        <w:pStyle w:val="Normal"/>
+        <w:jc w:val="both"/>
+        <w:rPr>
+          <w:rFonts w:ascii="Arial" w:hAnsi="Arial" w:cs="Arial"/>
+          <w:sz w:val="20"/>
+          <w:szCs w:val="20"/>
+        </w:rPr>
+      </w:pPr>
+      <w:r>
+        <w:rPr/>
+      </w:r>
+    </w:p>
+    <w:p>
+      <w:pPr>
+        <w:pStyle w:val="Normal"/>
+        <w:jc w:val="both"/>
+        <w:rPr>
+          <w:rFonts w:ascii="Arial" w:hAnsi="Arial" w:cs="Arial"/>
+          <w:sz w:val="20"/>
+          <w:szCs w:val="20"/>
+        </w:rPr>
+      </w:pPr>
+      <w:r>
+        <w:rPr/>
+      </w:r>
+    </w:p>
+    <w:p>
+      <w:pPr>
+        <w:pStyle w:val="Normal"/>
+        <w:jc w:val="both"/>
+        <w:rPr>
+          <w:rFonts w:ascii="Arial" w:hAnsi="Arial" w:cs="Arial"/>
+          <w:sz w:val="20"/>
+          <w:szCs w:val="20"/>
+        </w:rPr>
+      </w:pPr>
+      <w:r>
+        <w:rPr/>
+      </w:r>
+    </w:p>
+    <w:p>
+      <w:pPr>
+        <w:pStyle w:val="Normal"/>
+        <w:jc w:val="both"/>
+        <w:rPr>
+          <w:rFonts w:ascii="Arial" w:hAnsi="Arial" w:cs="Arial"/>
+          <w:sz w:val="20"/>
+          <w:szCs w:val="20"/>
+        </w:rPr>
+      </w:pPr>
+      <w:r>
+        <w:rPr/>
+      </w:r>
+    </w:p>
+    <w:p>
+      <w:pPr>
+        <w:pStyle w:val="Normal"/>
+        <w:jc w:val="both"/>
+        <w:rPr>
+          <w:rFonts w:ascii="Arial" w:hAnsi="Arial" w:cs="Arial"/>
+          <w:sz w:val="20"/>
+          <w:szCs w:val="20"/>
+        </w:rPr>
+      </w:pPr>
+      <w:r>
+        <w:rPr/>
+      </w:r>
+    </w:p>
+    <w:p>
+      <w:pPr>
+        <w:pStyle w:val="Normal"/>
+        <w:jc w:val="both"/>
+        <w:rPr>
+          <w:rFonts w:ascii="Arial" w:hAnsi="Arial" w:cs="Arial"/>
+          <w:b/>
+          <w:bCs/>
+          <w:sz w:val="20"/>
+          <w:szCs w:val="20"/>
+        </w:rPr>
+      </w:pPr>
+      <w:r>
+        <w:rPr>
+          <w:rFonts w:cs="Arial" w:ascii="Arial" w:hAnsi="Arial"/>
+          <w:b/>
+          <w:bCs/>
+          <w:sz w:val="20"/>
+          <w:szCs w:val="20"/>
+        </w:rPr>
+        <w:t>Probidad:</w:t>
+      </w:r>
+    </w:p>
+    <w:p>
+      <w:pPr>
+        <w:pStyle w:val="Normal"/>
+        <w:jc w:val="both"/>
+        <w:rPr>
+          <w:rFonts w:ascii="Arial" w:hAnsi="Arial" w:cs="Arial"/>
+          <w:sz w:val="20"/>
+          <w:szCs w:val="20"/>
+        </w:rPr>
+      </w:pPr>
+      <w:r>
+        <w:rPr>
+          <w:rFonts w:cs="Arial" w:ascii="Arial" w:hAnsi="Arial"/>
+          <w:sz w:val="20"/>
+          <w:szCs w:val="20"/>
+        </w:rPr>
+        <w:t>Se refiere a características que posee una persona como la rectitud, honradez e integridad en el obrar. Se trata de actuar con honestidad, justicia y transparencia, siempre buscando el bien común y respetando los derechos de los demás.</w:t>
+      </w:r>
+    </w:p>
+    <w:p>
+      <w:pPr>
+        <w:pStyle w:val="Normal"/>
+        <w:jc w:val="both"/>
+        <w:rPr>
+          <w:rFonts w:ascii="Arial" w:hAnsi="Arial" w:cs="Arial"/>
+          <w:sz w:val="20"/>
+          <w:szCs w:val="20"/>
+        </w:rPr>
+      </w:pPr>
+      <w:r>
+        <w:rPr/>
+      </w:r>
+    </w:p>
+    <w:p>
+      <w:pPr>
+        <w:pStyle w:val="Normal"/>
+        <w:jc w:val="both"/>
+        <w:rPr>
+          <w:rFonts w:ascii="Arial" w:hAnsi="Arial" w:cs="Arial"/>
+          <w:b/>
+          <w:bCs/>
+          <w:sz w:val="20"/>
+          <w:szCs w:val="20"/>
+        </w:rPr>
+      </w:pPr>
+      <w:r>
+        <w:rPr>
+          <w:rFonts w:cs="Arial" w:ascii="Arial" w:hAnsi="Arial"/>
+          <w:b/>
+          <w:bCs/>
+          <w:sz w:val="20"/>
+          <w:szCs w:val="20"/>
+        </w:rPr>
+        <w:t>Proponentes:</w:t>
+      </w:r>
+    </w:p>
+    <w:p>
+      <w:pPr>
+        <w:pStyle w:val="Normal"/>
+        <w:jc w:val="both"/>
+        <w:rPr>
+          <w:rFonts w:ascii="Arial" w:hAnsi="Arial" w:cs="Arial"/>
+          <w:sz w:val="20"/>
+          <w:szCs w:val="20"/>
+        </w:rPr>
+      </w:pPr>
+      <w:r>
+        <w:rPr>
+          <w:rFonts w:cs="Arial" w:ascii="Arial" w:hAnsi="Arial"/>
+          <w:sz w:val="20"/>
+          <w:szCs w:val="20"/>
+        </w:rPr>
+        <w:t>Son aquellas personas, equipos o instituciones que presentan una idea o proyecto para ser desarrollado y llevado a cabo en el marco de la extensión universitaria.</w:t>
+      </w:r>
+    </w:p>
+    <w:p>
+      <w:pPr>
+        <w:pStyle w:val="Normal"/>
+        <w:jc w:val="both"/>
+        <w:rPr>
+          <w:rFonts w:ascii="Arial" w:hAnsi="Arial" w:cs="Arial"/>
+          <w:sz w:val="20"/>
+          <w:szCs w:val="20"/>
+        </w:rPr>
+      </w:pPr>
+      <w:r>
+        <w:rPr/>
+      </w:r>
+    </w:p>
+    <w:p>
+      <w:pPr>
+        <w:pStyle w:val="Normal"/>
+        <w:jc w:val="both"/>
+        <w:rPr>
+          <w:rFonts w:ascii="Arial" w:hAnsi="Arial" w:cs="Arial"/>
+          <w:b/>
+          <w:bCs/>
+          <w:sz w:val="20"/>
+          <w:szCs w:val="20"/>
+        </w:rPr>
+      </w:pPr>
+      <w:r>
+        <w:rPr>
+          <w:rFonts w:cs="Arial" w:ascii="Arial" w:hAnsi="Arial"/>
+          <w:b/>
+          <w:bCs/>
+          <w:sz w:val="20"/>
+          <w:szCs w:val="20"/>
+        </w:rPr>
+        <w:t>Actividad transdisciplinaria:</w:t>
+      </w:r>
+    </w:p>
+    <w:p>
+      <w:pPr>
+        <w:pStyle w:val="Normal"/>
+        <w:jc w:val="both"/>
+        <w:rPr>
+          <w:rFonts w:ascii="Arial" w:hAnsi="Arial" w:cs="Arial"/>
+          <w:sz w:val="20"/>
+          <w:szCs w:val="20"/>
+        </w:rPr>
+      </w:pPr>
+      <w:r>
+        <w:rPr>
+          <w:rFonts w:cs="Arial" w:ascii="Arial" w:hAnsi="Arial"/>
+          <w:sz w:val="20"/>
+          <w:szCs w:val="20"/>
+        </w:rPr>
+        <w:t>Se refiere a actividades que involucran la colaboración y el intercambio de conocimientos entre diferentes disciplinas académicas para abordar un problema o tema en particular.</w:t>
+      </w:r>
+    </w:p>
     <w:sectPr>
-      <w:headerReference w:type="even" r:id="rId2"/>
-      <w:headerReference w:type="default" r:id="rId3"/>
-      <w:headerReference w:type="first" r:id="rId4"/>
-      <w:footerReference w:type="even" r:id="rId5"/>
-      <w:footerReference w:type="default" r:id="rId6"/>
-      <w:footerReference w:type="first" r:id="rId7"/>
+      <w:headerReference w:type="even" r:id="rId3"/>
+      <w:headerReference w:type="default" r:id="rId4"/>
+      <w:headerReference w:type="first" r:id="rId5"/>
+      <w:footerReference w:type="even" r:id="rId6"/>
+      <w:footerReference w:type="default" r:id="rId7"/>
+      <w:footerReference w:type="first" r:id="rId8"/>
       <w:type w:val="nextPage"/>
       <w:pgSz w:w="12240" w:h="15840"/>
       <w:pgMar w:left="1701" w:right="1701" w:gutter="0" w:header="708" w:top="1417" w:footer="708" w:bottom="1417"/>
@@ -1310,12 +1814,10 @@
     </w:pPr>
     <w:r>
       <w:rPr/>
-    </w:r>
-    <w:r>
       <mc:AlternateContent>
         <mc:Choice Requires="wps">
           <w:drawing>
-            <wp:anchor behindDoc="0" distT="0" distB="0" distL="0" distR="0" simplePos="0" locked="0" layoutInCell="1" allowOverlap="1" relativeHeight="0">
+            <wp:anchor behindDoc="1" distT="0" distB="0" distL="0" distR="0" simplePos="0" locked="0" layoutInCell="0" allowOverlap="1" relativeHeight="2">
               <wp:simplePos x="0" y="0"/>
               <wp:positionH relativeFrom="margin">
                 <wp:align>right</wp:align>
@@ -1326,23 +1828,30 @@
               <wp:extent cx="14605" cy="14605"/>
               <wp:effectExtent l="0" t="0" r="0" b="0"/>
               <wp:wrapNone/>
-              <wp:docPr id="1" name="Frame1"/>
+              <wp:docPr id="2" name="Frame1"/>
               <a:graphic xmlns:a="http://schemas.openxmlformats.org/drawingml/2006/main">
                 <a:graphicData uri="http://schemas.microsoft.com/office/word/2010/wordprocessingShape">
                   <wps:wsp>
-                    <wps:cNvSpPr txBox="1"/>
+                    <wps:cNvSpPr/>
                     <wps:spPr>
                       <a:xfrm>
                         <a:off x="0" y="0"/>
-                        <a:ext cx="14605" cy="14605"/>
+                        <a:ext cx="14760" cy="14760"/>
                       </a:xfrm>
-                      <a:prstGeom prst="rect"/>
-                      <a:solidFill>
-                        <a:srgbClr val="FFFFFF">
-                          <a:alpha val="0"/>
-                        </a:srgbClr>
-                      </a:solidFill>
+                      <a:prstGeom prst="rect">
+                        <a:avLst/>
+                      </a:prstGeom>
+                      <a:noFill/>
+                      <a:ln w="0">
+                        <a:noFill/>
+                      </a:ln>
                     </wps:spPr>
+                    <wps:style>
+                      <a:lnRef idx="0"/>
+                      <a:fillRef idx="0"/>
+                      <a:effectRef idx="0"/>
+                      <a:fontRef idx="minor"/>
+                    </wps:style>
                     <wps:txbx>
                       <w:txbxContent>
                         <w:sdt>
@@ -1357,7 +1866,6 @@
                             <w:p>
                               <w:pPr>
                                 <w:pStyle w:val="Footer"/>
-                                <w:pBdr/>
                                 <w:rPr>
                                   <w:rStyle w:val="Pagenumber"/>
                                 </w:rPr>
@@ -1397,7 +1905,7 @@
                         </w:sdt>
                       </w:txbxContent>
                     </wps:txbx>
-                    <wps:bodyPr anchor="t" lIns="0" tIns="0" rIns="0" bIns="0">
+                    <wps:bodyPr lIns="0" rIns="0" tIns="0" bIns="0" anchor="t">
                       <a:spAutoFit/>
                     </wps:bodyPr>
                   </wps:wsp>
@@ -1408,9 +1916,10 @@
         </mc:Choice>
         <mc:Fallback>
           <w:pict>
-            <v:rect fillcolor="#FFFFFF" style="position:absolute;rotation:-0;width:1.15pt;height:1.15pt;mso-wrap-distance-left:0pt;mso-wrap-distance-right:0pt;mso-wrap-distance-top:0pt;mso-wrap-distance-bottom:0pt;margin-top:0.05pt;mso-position-vertical-relative:text;margin-left:0pt;mso-position-horizontal:right;mso-position-horizontal-relative:margin">
-              <v:fill opacity="0f"/>
-              <v:textbox inset="0in,0in,0in,0in">
+            <v:rect id="shape_0" ID="Frame1" path="m0,0l-2147483645,0l-2147483645,-2147483646l0,-2147483646xe" fillcolor="white" stroked="f" o:allowincell="f" style="position:absolute;margin-left:0pt;margin-top:0.05pt;width:1.1pt;height:1.1pt;mso-wrap-style:square;v-text-anchor:top;mso-position-horizontal:right;mso-position-horizontal-relative:margin">
+              <v:fill o:detectmouseclick="t" type="solid" color2="black" opacity="0"/>
+              <v:stroke color="#3465a4" joinstyle="round" endcap="flat"/>
+              <v:textbox>
                 <w:txbxContent>
                   <w:sdt>
                     <w:sdtPr>
@@ -1424,7 +1933,6 @@
                       <w:p>
                         <w:pPr>
                           <w:pStyle w:val="Footer"/>
-                          <w:pBdr/>
                           <w:rPr>
                             <w:rStyle w:val="Pagenumber"/>
                           </w:rPr>
@@ -1484,12 +1992,10 @@
     </w:pPr>
     <w:r>
       <w:rPr/>
-    </w:r>
-    <w:r>
       <mc:AlternateContent>
         <mc:Choice Requires="wps">
           <w:drawing>
-            <wp:anchor behindDoc="0" distT="0" distB="0" distL="0" distR="0" simplePos="0" locked="0" layoutInCell="0" allowOverlap="1" relativeHeight="4">
+            <wp:anchor behindDoc="1" distT="0" distB="0" distL="0" distR="0" simplePos="0" locked="0" layoutInCell="0" allowOverlap="1" relativeHeight="9">
               <wp:simplePos x="0" y="0"/>
               <wp:positionH relativeFrom="margin">
                 <wp:align>right</wp:align>
@@ -1497,26 +2003,33 @@
               <wp:positionV relativeFrom="paragraph">
                 <wp:posOffset>635</wp:posOffset>
               </wp:positionV>
-              <wp:extent cx="78105" cy="186055"/>
+              <wp:extent cx="78105" cy="184785"/>
               <wp:effectExtent l="0" t="0" r="0" b="0"/>
               <wp:wrapNone/>
-              <wp:docPr id="2" name="Frame2"/>
+              <wp:docPr id="3" name="Frame2"/>
               <a:graphic xmlns:a="http://schemas.openxmlformats.org/drawingml/2006/main">
                 <a:graphicData uri="http://schemas.microsoft.com/office/word/2010/wordprocessingShape">
                   <wps:wsp>
-                    <wps:cNvSpPr txBox="1"/>
+                    <wps:cNvSpPr/>
                     <wps:spPr>
                       <a:xfrm>
                         <a:off x="0" y="0"/>
-                        <a:ext cx="78105" cy="186055"/>
+                        <a:ext cx="78120" cy="184680"/>
                       </a:xfrm>
-                      <a:prstGeom prst="rect"/>
-                      <a:solidFill>
-                        <a:srgbClr val="FFFFFF">
-                          <a:alpha val="0"/>
-                        </a:srgbClr>
-                      </a:solidFill>
+                      <a:prstGeom prst="rect">
+                        <a:avLst/>
+                      </a:prstGeom>
+                      <a:noFill/>
+                      <a:ln w="0">
+                        <a:noFill/>
+                      </a:ln>
                     </wps:spPr>
+                    <wps:style>
+                      <a:lnRef idx="0"/>
+                      <a:fillRef idx="0"/>
+                      <a:effectRef idx="0"/>
+                      <a:fontRef idx="minor"/>
+                    </wps:style>
                     <wps:txbx>
                       <w:txbxContent>
                         <w:sdt>
@@ -1531,7 +2044,6 @@
                             <w:p>
                               <w:pPr>
                                 <w:pStyle w:val="Footer"/>
-                                <w:pBdr/>
                                 <w:rPr>
                                   <w:rStyle w:val="Pagenumber"/>
                                 </w:rPr>
@@ -1558,7 +2070,7 @@
                                 <w:rPr>
                                   <w:rStyle w:val="Pagenumber"/>
                                 </w:rPr>
-                                <w:t>4</w:t>
+                                <w:t>2</w:t>
                               </w:r>
                               <w:r>
                                 <w:rPr>
@@ -1571,7 +2083,7 @@
                         </w:sdt>
                       </w:txbxContent>
                     </wps:txbx>
-                    <wps:bodyPr anchor="t" lIns="0" tIns="0" rIns="0" bIns="0">
+                    <wps:bodyPr lIns="0" rIns="0" tIns="0" bIns="0" anchor="t">
                       <a:spAutoFit/>
                     </wps:bodyPr>
                   </wps:wsp>
@@ -1582,9 +2094,10 @@
         </mc:Choice>
         <mc:Fallback>
           <w:pict>
-            <v:rect fillcolor="#FFFFFF" style="position:absolute;rotation:-0;width:6.15pt;height:14.65pt;mso-wrap-distance-left:0pt;mso-wrap-distance-right:0pt;mso-wrap-distance-top:0pt;mso-wrap-distance-bottom:0pt;margin-top:0.05pt;mso-position-vertical-relative:text;margin-left:435.75pt;mso-position-horizontal:right;mso-position-horizontal-relative:margin">
-              <v:fill opacity="0f"/>
-              <v:textbox inset="0in,0in,0in,0in">
+            <v:rect id="shape_0" ID="Frame2" path="m0,0l-2147483645,0l-2147483645,-2147483646l0,-2147483646xe" fillcolor="white" stroked="f" o:allowincell="f" style="position:absolute;margin-left:435.7pt;margin-top:0.05pt;width:6.1pt;height:14.5pt;mso-wrap-style:square;v-text-anchor:top;mso-position-horizontal:right;mso-position-horizontal-relative:margin">
+              <v:fill o:detectmouseclick="t" type="solid" color2="black" opacity="0"/>
+              <v:stroke color="#3465a4" joinstyle="round" endcap="flat"/>
+              <v:textbox>
                 <w:txbxContent>
                   <w:sdt>
                     <w:sdtPr>
@@ -1598,7 +2111,6 @@
                       <w:p>
                         <w:pPr>
                           <w:pStyle w:val="Footer"/>
-                          <w:pBdr/>
                           <w:rPr>
                             <w:rStyle w:val="Pagenumber"/>
                           </w:rPr>
@@ -1625,7 +2137,7 @@
                           <w:rPr>
                             <w:rStyle w:val="Pagenumber"/>
                           </w:rPr>
-                          <w:t>4</w:t>
+                          <w:t>2</w:t>
                         </w:r>
                         <w:r>
                           <w:rPr>
@@ -1658,12 +2170,10 @@
     </w:pPr>
     <w:r>
       <w:rPr/>
-    </w:r>
-    <w:r>
       <mc:AlternateContent>
         <mc:Choice Requires="wps">
           <w:drawing>
-            <wp:anchor behindDoc="0" distT="0" distB="0" distL="0" distR="0" simplePos="0" locked="0" layoutInCell="0" allowOverlap="1" relativeHeight="5">
+            <wp:anchor behindDoc="1" distT="0" distB="0" distL="0" distR="0" simplePos="0" locked="0" layoutInCell="0" allowOverlap="1" relativeHeight="11">
               <wp:simplePos x="0" y="0"/>
               <wp:positionH relativeFrom="margin">
                 <wp:align>right</wp:align>
@@ -1671,26 +2181,33 @@
               <wp:positionV relativeFrom="paragraph">
                 <wp:posOffset>635</wp:posOffset>
               </wp:positionV>
-              <wp:extent cx="78105" cy="186055"/>
+              <wp:extent cx="78105" cy="184785"/>
               <wp:effectExtent l="0" t="0" r="0" b="0"/>
               <wp:wrapNone/>
-              <wp:docPr id="3" name="Frame5"/>
+              <wp:docPr id="4" name="Frame5"/>
               <a:graphic xmlns:a="http://schemas.openxmlformats.org/drawingml/2006/main">
                 <a:graphicData uri="http://schemas.microsoft.com/office/word/2010/wordprocessingShape">
                   <wps:wsp>
-                    <wps:cNvSpPr txBox="1"/>
+                    <wps:cNvSpPr/>
                     <wps:spPr>
                       <a:xfrm>
                         <a:off x="0" y="0"/>
-                        <a:ext cx="78105" cy="186055"/>
+                        <a:ext cx="78120" cy="184680"/>
                       </a:xfrm>
-                      <a:prstGeom prst="rect"/>
-                      <a:solidFill>
-                        <a:srgbClr val="FFFFFF">
-                          <a:alpha val="0"/>
-                        </a:srgbClr>
-                      </a:solidFill>
+                      <a:prstGeom prst="rect">
+                        <a:avLst/>
+                      </a:prstGeom>
+                      <a:noFill/>
+                      <a:ln w="0">
+                        <a:noFill/>
+                      </a:ln>
                     </wps:spPr>
+                    <wps:style>
+                      <a:lnRef idx="0"/>
+                      <a:fillRef idx="0"/>
+                      <a:effectRef idx="0"/>
+                      <a:fontRef idx="minor"/>
+                    </wps:style>
                     <wps:txbx>
                       <w:txbxContent>
                         <w:sdt>
@@ -1705,7 +2222,6 @@
                             <w:p>
                               <w:pPr>
                                 <w:pStyle w:val="Footer"/>
-                                <w:pBdr/>
                                 <w:rPr>
                                   <w:rStyle w:val="Pagenumber"/>
                                 </w:rPr>
@@ -1745,7 +2261,7 @@
                         </w:sdt>
                       </w:txbxContent>
                     </wps:txbx>
-                    <wps:bodyPr anchor="t" lIns="0" tIns="0" rIns="0" bIns="0">
+                    <wps:bodyPr lIns="0" rIns="0" tIns="0" bIns="0" anchor="t">
                       <a:spAutoFit/>
                     </wps:bodyPr>
                   </wps:wsp>
@@ -1756,9 +2272,10 @@
         </mc:Choice>
         <mc:Fallback>
           <w:pict>
-            <v:rect fillcolor="#FFFFFF" style="position:absolute;rotation:-0;width:6.15pt;height:14.65pt;mso-wrap-distance-left:0pt;mso-wrap-distance-right:0pt;mso-wrap-distance-top:0pt;mso-wrap-distance-bottom:0pt;margin-top:0.05pt;mso-position-vertical-relative:text;margin-left:435.75pt;mso-position-horizontal:right;mso-position-horizontal-relative:margin">
-              <v:fill opacity="0f"/>
-              <v:textbox inset="0in,0in,0in,0in">
+            <v:rect id="shape_0" ID="Frame5" path="m0,0l-2147483645,0l-2147483645,-2147483646l0,-2147483646xe" fillcolor="white" stroked="f" o:allowincell="f" style="position:absolute;margin-left:435.7pt;margin-top:0.05pt;width:6.1pt;height:14.5pt;mso-wrap-style:square;v-text-anchor:top;mso-position-horizontal:right;mso-position-horizontal-relative:margin">
+              <v:fill o:detectmouseclick="t" type="solid" color2="black" opacity="0"/>
+              <v:stroke color="#3465a4" joinstyle="round" endcap="flat"/>
+              <v:textbox>
                 <w:txbxContent>
                   <w:sdt>
                     <w:sdtPr>
@@ -1772,7 +2289,6 @@
                       <w:p>
                         <w:pPr>
                           <w:pStyle w:val="Footer"/>
-                          <w:pBdr/>
                           <w:rPr>
                             <w:rStyle w:val="Pagenumber"/>
                           </w:rPr>
@@ -1866,7 +2382,14 @@
       </w:rPr>
     </w:pPr>
     <w:r>
-      <w:rPr/>
+      <w:rPr>
+        <w:rFonts w:cs="Arial" w:ascii="Arial" w:hAnsi="Arial"/>
+        <w:b/>
+        <w:bCs/>
+        <w:i/>
+        <w:iCs/>
+        <w:lang w:val="es-ES_tradnl"/>
+      </w:rPr>
     </w:r>
   </w:p>
   <w:p>
@@ -2534,6 +3057,7 @@
     <w:qFormat/>
     <w:pPr>
       <w:widowControl/>
+      <w:suppressAutoHyphens w:val="true"/>
       <w:bidi w:val="0"/>
       <w:spacing w:before="0" w:after="0"/>
       <w:jc w:val="left"/>

</xml_diff>

<commit_message>
Modelo de Dominio Finalizado
</commit_message>
<xml_diff>
--- a/docs/scenariosView/Entrega_Dominio/Plantilla Documento Entrega 1 Proyecto - Modelo de Dominio.docx
+++ b/docs/scenariosView/Entrega_Dominio/Plantilla Documento Entrega 1 Proyecto - Modelo de Dominio.docx
@@ -729,15 +729,15 @@
           <w:szCs w:val="40"/>
         </w:rPr>
         <w:drawing>
-          <wp:anchor behindDoc="0" distT="0" distB="0" distL="0" distR="0" simplePos="0" locked="0" layoutInCell="0" allowOverlap="1" relativeHeight="13">
+          <wp:anchor behindDoc="0" distT="0" distB="0" distL="0" distR="0" simplePos="0" locked="0" layoutInCell="0" allowOverlap="1" relativeHeight="14">
             <wp:simplePos x="0" y="0"/>
             <wp:positionH relativeFrom="column">
-              <wp:posOffset>122555</wp:posOffset>
+              <wp:posOffset>13335</wp:posOffset>
             </wp:positionH>
             <wp:positionV relativeFrom="paragraph">
-              <wp:posOffset>43180</wp:posOffset>
+              <wp:posOffset>212725</wp:posOffset>
             </wp:positionV>
-            <wp:extent cx="5405755" cy="7931785"/>
+            <wp:extent cx="5612130" cy="7617460"/>
             <wp:effectExtent l="0" t="0" r="0" b="0"/>
             <wp:wrapSquare wrapText="bothSides"/>
             <wp:docPr id="1" name="Image1" descr=""/>
@@ -762,7 +762,7 @@
                   <pic:spPr bwMode="auto">
                     <a:xfrm>
                       <a:off x="0" y="0"/>
-                      <a:ext cx="5405755" cy="7931785"/>
+                      <a:ext cx="5612130" cy="7617460"/>
                     </a:xfrm>
                     <a:prstGeom prst="rect">
                       <a:avLst/>
@@ -872,22 +872,52 @@
         </w:rPr>
       </w:pPr>
       <w:r>
-        <w:rPr>
-          <w:b/>
-          <w:bCs/>
-          <w:sz w:val="40"/>
-          <w:szCs w:val="40"/>
-        </w:rPr>
-      </w:r>
-    </w:p>
-    <w:p>
-      <w:pPr>
-        <w:pStyle w:val="Normal"/>
         <w:rPr/>
-      </w:pPr>
-      <w:r>
-        <w:rPr/>
-        <w:t>&lt;&lt;Imagen&gt;&gt;</w:t>
+        <w:drawing>
+          <wp:anchor behindDoc="0" distT="0" distB="0" distL="0" distR="0" simplePos="0" locked="0" layoutInCell="0" allowOverlap="1" relativeHeight="13">
+            <wp:simplePos x="0" y="0"/>
+            <wp:positionH relativeFrom="column">
+              <wp:posOffset>975360</wp:posOffset>
+            </wp:positionH>
+            <wp:positionV relativeFrom="paragraph">
+              <wp:posOffset>137795</wp:posOffset>
+            </wp:positionV>
+            <wp:extent cx="4501515" cy="8104505"/>
+            <wp:effectExtent l="0" t="0" r="0" b="0"/>
+            <wp:wrapSquare wrapText="bothSides"/>
+            <wp:docPr id="2" name="Image2" descr=""/>
+            <wp:cNvGraphicFramePr>
+              <a:graphicFrameLocks xmlns:a="http://schemas.openxmlformats.org/drawingml/2006/main" noChangeAspect="1"/>
+            </wp:cNvGraphicFramePr>
+            <a:graphic xmlns:a="http://schemas.openxmlformats.org/drawingml/2006/main">
+              <a:graphicData uri="http://schemas.openxmlformats.org/drawingml/2006/picture">
+                <pic:pic xmlns:pic="http://schemas.openxmlformats.org/drawingml/2006/picture">
+                  <pic:nvPicPr>
+                    <pic:cNvPr id="2" name="Image2" descr=""/>
+                    <pic:cNvPicPr>
+                      <a:picLocks noChangeAspect="1" noChangeArrowheads="1"/>
+                    </pic:cNvPicPr>
+                  </pic:nvPicPr>
+                  <pic:blipFill>
+                    <a:blip r:embed="rId3"/>
+                    <a:stretch>
+                      <a:fillRect/>
+                    </a:stretch>
+                  </pic:blipFill>
+                  <pic:spPr bwMode="auto">
+                    <a:xfrm>
+                      <a:off x="0" y="0"/>
+                      <a:ext cx="4501515" cy="8104505"/>
+                    </a:xfrm>
+                    <a:prstGeom prst="rect">
+                      <a:avLst/>
+                    </a:prstGeom>
+                  </pic:spPr>
+                </pic:pic>
+              </a:graphicData>
+            </a:graphic>
+          </wp:anchor>
+        </w:drawing>
       </w:r>
     </w:p>
     <w:p>
@@ -939,7 +969,12 @@
         </w:rPr>
       </w:pPr>
       <w:r>
-        <w:rPr/>
+        <w:rPr>
+          <w:b/>
+          <w:bCs/>
+          <w:sz w:val="40"/>
+          <w:szCs w:val="40"/>
+        </w:rPr>
       </w:r>
     </w:p>
     <w:p>
@@ -995,7 +1030,11 @@
         </w:rPr>
       </w:pPr>
       <w:r>
-        <w:rPr/>
+        <w:rPr>
+          <w:rFonts w:cs="Arial" w:ascii="Arial" w:hAnsi="Arial"/>
+          <w:sz w:val="20"/>
+          <w:szCs w:val="20"/>
+        </w:rPr>
       </w:r>
     </w:p>
     <w:p>
@@ -1051,7 +1090,11 @@
         </w:rPr>
       </w:pPr>
       <w:r>
-        <w:rPr/>
+        <w:rPr>
+          <w:rFonts w:cs="Arial" w:ascii="Arial" w:hAnsi="Arial"/>
+          <w:sz w:val="20"/>
+          <w:szCs w:val="20"/>
+        </w:rPr>
       </w:r>
     </w:p>
     <w:p>
@@ -1107,7 +1150,11 @@
         </w:rPr>
       </w:pPr>
       <w:r>
-        <w:rPr/>
+        <w:rPr>
+          <w:rFonts w:cs="Arial" w:ascii="Arial" w:hAnsi="Arial"/>
+          <w:sz w:val="20"/>
+          <w:szCs w:val="20"/>
+        </w:rPr>
       </w:r>
     </w:p>
     <w:p>
@@ -1163,7 +1210,11 @@
         </w:rPr>
       </w:pPr>
       <w:r>
-        <w:rPr/>
+        <w:rPr>
+          <w:rFonts w:cs="Arial" w:ascii="Arial" w:hAnsi="Arial"/>
+          <w:sz w:val="20"/>
+          <w:szCs w:val="20"/>
+        </w:rPr>
       </w:r>
     </w:p>
     <w:p>
@@ -1219,7 +1270,11 @@
         </w:rPr>
       </w:pPr>
       <w:r>
-        <w:rPr/>
+        <w:rPr>
+          <w:rFonts w:cs="Arial" w:ascii="Arial" w:hAnsi="Arial"/>
+          <w:sz w:val="20"/>
+          <w:szCs w:val="20"/>
+        </w:rPr>
       </w:r>
     </w:p>
     <w:p>
@@ -1275,7 +1330,11 @@
         </w:rPr>
       </w:pPr>
       <w:r>
-        <w:rPr/>
+        <w:rPr>
+          <w:rFonts w:cs="Arial" w:ascii="Arial" w:hAnsi="Arial"/>
+          <w:sz w:val="20"/>
+          <w:szCs w:val="20"/>
+        </w:rPr>
       </w:r>
     </w:p>
     <w:p>
@@ -1331,7 +1390,11 @@
         </w:rPr>
       </w:pPr>
       <w:r>
-        <w:rPr/>
+        <w:rPr>
+          <w:rFonts w:cs="Arial" w:ascii="Arial" w:hAnsi="Arial"/>
+          <w:sz w:val="20"/>
+          <w:szCs w:val="20"/>
+        </w:rPr>
       </w:r>
     </w:p>
     <w:p>
@@ -1387,7 +1450,11 @@
         </w:rPr>
       </w:pPr>
       <w:r>
-        <w:rPr/>
+        <w:rPr>
+          <w:rFonts w:cs="Arial" w:ascii="Arial" w:hAnsi="Arial"/>
+          <w:sz w:val="20"/>
+          <w:szCs w:val="20"/>
+        </w:rPr>
       </w:r>
     </w:p>
     <w:p>
@@ -1529,105 +1596,137 @@
         </w:rPr>
       </w:pPr>
       <w:r>
-        <w:rPr/>
-      </w:r>
-    </w:p>
-    <w:p>
-      <w:pPr>
-        <w:pStyle w:val="Normal"/>
-        <w:jc w:val="both"/>
-        <w:rPr>
-          <w:rFonts w:ascii="Arial" w:hAnsi="Arial" w:cs="Arial"/>
-          <w:sz w:val="20"/>
-          <w:szCs w:val="20"/>
-        </w:rPr>
-      </w:pPr>
-      <w:r>
-        <w:rPr/>
-      </w:r>
-    </w:p>
-    <w:p>
-      <w:pPr>
-        <w:pStyle w:val="Normal"/>
-        <w:jc w:val="both"/>
-        <w:rPr>
-          <w:rFonts w:ascii="Arial" w:hAnsi="Arial" w:cs="Arial"/>
-          <w:sz w:val="20"/>
-          <w:szCs w:val="20"/>
-        </w:rPr>
-      </w:pPr>
-      <w:r>
-        <w:rPr/>
-      </w:r>
-    </w:p>
-    <w:p>
-      <w:pPr>
-        <w:pStyle w:val="Normal"/>
-        <w:jc w:val="both"/>
-        <w:rPr>
-          <w:rFonts w:ascii="Arial" w:hAnsi="Arial" w:cs="Arial"/>
-          <w:sz w:val="20"/>
-          <w:szCs w:val="20"/>
-        </w:rPr>
-      </w:pPr>
-      <w:r>
-        <w:rPr/>
-      </w:r>
-    </w:p>
-    <w:p>
-      <w:pPr>
-        <w:pStyle w:val="Normal"/>
-        <w:jc w:val="both"/>
-        <w:rPr>
-          <w:rFonts w:ascii="Arial" w:hAnsi="Arial" w:cs="Arial"/>
-          <w:sz w:val="20"/>
-          <w:szCs w:val="20"/>
-        </w:rPr>
-      </w:pPr>
-      <w:r>
-        <w:rPr/>
-      </w:r>
-    </w:p>
-    <w:p>
-      <w:pPr>
-        <w:pStyle w:val="Normal"/>
-        <w:jc w:val="both"/>
-        <w:rPr>
-          <w:rFonts w:ascii="Arial" w:hAnsi="Arial" w:cs="Arial"/>
-          <w:sz w:val="20"/>
-          <w:szCs w:val="20"/>
-        </w:rPr>
-      </w:pPr>
-      <w:r>
-        <w:rPr/>
-      </w:r>
-    </w:p>
-    <w:p>
-      <w:pPr>
-        <w:pStyle w:val="Normal"/>
-        <w:jc w:val="both"/>
-        <w:rPr>
-          <w:rFonts w:ascii="Arial" w:hAnsi="Arial" w:cs="Arial"/>
-          <w:sz w:val="20"/>
-          <w:szCs w:val="20"/>
-        </w:rPr>
-      </w:pPr>
-      <w:r>
-        <w:rPr/>
-      </w:r>
-    </w:p>
-    <w:p>
-      <w:pPr>
-        <w:pStyle w:val="Normal"/>
-        <w:jc w:val="both"/>
-        <w:rPr>
-          <w:rFonts w:ascii="Arial" w:hAnsi="Arial" w:cs="Arial"/>
-          <w:sz w:val="20"/>
-          <w:szCs w:val="20"/>
-        </w:rPr>
-      </w:pPr>
-      <w:r>
-        <w:rPr/>
+        <w:rPr>
+          <w:rFonts w:cs="Arial" w:ascii="Arial" w:hAnsi="Arial"/>
+          <w:sz w:val="20"/>
+          <w:szCs w:val="20"/>
+        </w:rPr>
+      </w:r>
+    </w:p>
+    <w:p>
+      <w:pPr>
+        <w:pStyle w:val="Normal"/>
+        <w:jc w:val="both"/>
+        <w:rPr>
+          <w:rFonts w:ascii="Arial" w:hAnsi="Arial" w:cs="Arial"/>
+          <w:sz w:val="20"/>
+          <w:szCs w:val="20"/>
+        </w:rPr>
+      </w:pPr>
+      <w:r>
+        <w:rPr>
+          <w:rFonts w:cs="Arial" w:ascii="Arial" w:hAnsi="Arial"/>
+          <w:sz w:val="20"/>
+          <w:szCs w:val="20"/>
+        </w:rPr>
+      </w:r>
+    </w:p>
+    <w:p>
+      <w:pPr>
+        <w:pStyle w:val="Normal"/>
+        <w:jc w:val="both"/>
+        <w:rPr>
+          <w:rFonts w:ascii="Arial" w:hAnsi="Arial" w:cs="Arial"/>
+          <w:sz w:val="20"/>
+          <w:szCs w:val="20"/>
+        </w:rPr>
+      </w:pPr>
+      <w:r>
+        <w:rPr>
+          <w:rFonts w:cs="Arial" w:ascii="Arial" w:hAnsi="Arial"/>
+          <w:sz w:val="20"/>
+          <w:szCs w:val="20"/>
+        </w:rPr>
+      </w:r>
+    </w:p>
+    <w:p>
+      <w:pPr>
+        <w:pStyle w:val="Normal"/>
+        <w:jc w:val="both"/>
+        <w:rPr>
+          <w:rFonts w:ascii="Arial" w:hAnsi="Arial" w:cs="Arial"/>
+          <w:sz w:val="20"/>
+          <w:szCs w:val="20"/>
+        </w:rPr>
+      </w:pPr>
+      <w:r>
+        <w:rPr>
+          <w:rFonts w:cs="Arial" w:ascii="Arial" w:hAnsi="Arial"/>
+          <w:sz w:val="20"/>
+          <w:szCs w:val="20"/>
+        </w:rPr>
+      </w:r>
+    </w:p>
+    <w:p>
+      <w:pPr>
+        <w:pStyle w:val="Normal"/>
+        <w:jc w:val="both"/>
+        <w:rPr>
+          <w:rFonts w:ascii="Arial" w:hAnsi="Arial" w:cs="Arial"/>
+          <w:sz w:val="20"/>
+          <w:szCs w:val="20"/>
+        </w:rPr>
+      </w:pPr>
+      <w:r>
+        <w:rPr>
+          <w:rFonts w:cs="Arial" w:ascii="Arial" w:hAnsi="Arial"/>
+          <w:sz w:val="20"/>
+          <w:szCs w:val="20"/>
+        </w:rPr>
+      </w:r>
+    </w:p>
+    <w:p>
+      <w:pPr>
+        <w:pStyle w:val="Normal"/>
+        <w:jc w:val="both"/>
+        <w:rPr>
+          <w:rFonts w:ascii="Arial" w:hAnsi="Arial" w:cs="Arial"/>
+          <w:sz w:val="20"/>
+          <w:szCs w:val="20"/>
+        </w:rPr>
+      </w:pPr>
+      <w:r>
+        <w:rPr>
+          <w:rFonts w:cs="Arial" w:ascii="Arial" w:hAnsi="Arial"/>
+          <w:sz w:val="20"/>
+          <w:szCs w:val="20"/>
+        </w:rPr>
+      </w:r>
+    </w:p>
+    <w:p>
+      <w:pPr>
+        <w:pStyle w:val="Normal"/>
+        <w:jc w:val="both"/>
+        <w:rPr>
+          <w:rFonts w:ascii="Arial" w:hAnsi="Arial" w:cs="Arial"/>
+          <w:sz w:val="20"/>
+          <w:szCs w:val="20"/>
+        </w:rPr>
+      </w:pPr>
+      <w:r>
+        <w:rPr>
+          <w:rFonts w:cs="Arial" w:ascii="Arial" w:hAnsi="Arial"/>
+          <w:sz w:val="20"/>
+          <w:szCs w:val="20"/>
+        </w:rPr>
+      </w:r>
+    </w:p>
+    <w:p>
+      <w:pPr>
+        <w:pStyle w:val="Normal"/>
+        <w:jc w:val="both"/>
+        <w:rPr>
+          <w:rFonts w:ascii="Arial" w:hAnsi="Arial" w:cs="Arial"/>
+          <w:sz w:val="20"/>
+          <w:szCs w:val="20"/>
+        </w:rPr>
+      </w:pPr>
+      <w:r>
+        <w:rPr>
+          <w:rFonts w:cs="Arial" w:ascii="Arial" w:hAnsi="Arial"/>
+          <w:sz w:val="20"/>
+          <w:szCs w:val="20"/>
+        </w:rPr>
       </w:r>
     </w:p>
     <w:p>
@@ -1683,7 +1782,11 @@
         </w:rPr>
       </w:pPr>
       <w:r>
-        <w:rPr/>
+        <w:rPr>
+          <w:rFonts w:cs="Arial" w:ascii="Arial" w:hAnsi="Arial"/>
+          <w:sz w:val="20"/>
+          <w:szCs w:val="20"/>
+        </w:rPr>
       </w:r>
     </w:p>
     <w:p>
@@ -1739,7 +1842,11 @@
         </w:rPr>
       </w:pPr>
       <w:r>
-        <w:rPr/>
+        <w:rPr>
+          <w:rFonts w:cs="Arial" w:ascii="Arial" w:hAnsi="Arial"/>
+          <w:sz w:val="20"/>
+          <w:szCs w:val="20"/>
+        </w:rPr>
       </w:r>
     </w:p>
     <w:p>
@@ -1785,12 +1892,12 @@
       </w:r>
     </w:p>
     <w:sectPr>
-      <w:headerReference w:type="even" r:id="rId3"/>
-      <w:headerReference w:type="default" r:id="rId4"/>
-      <w:headerReference w:type="first" r:id="rId5"/>
-      <w:footerReference w:type="even" r:id="rId6"/>
-      <w:footerReference w:type="default" r:id="rId7"/>
-      <w:footerReference w:type="first" r:id="rId8"/>
+      <w:headerReference w:type="even" r:id="rId4"/>
+      <w:headerReference w:type="default" r:id="rId5"/>
+      <w:headerReference w:type="first" r:id="rId6"/>
+      <w:footerReference w:type="even" r:id="rId7"/>
+      <w:footerReference w:type="default" r:id="rId8"/>
+      <w:footerReference w:type="first" r:id="rId9"/>
       <w:type w:val="nextPage"/>
       <w:pgSz w:w="12240" w:h="15840"/>
       <w:pgMar w:left="1701" w:right="1701" w:gutter="0" w:header="708" w:top="1417" w:footer="708" w:bottom="1417"/>
@@ -1828,7 +1935,7 @@
               <wp:extent cx="14605" cy="14605"/>
               <wp:effectExtent l="0" t="0" r="0" b="0"/>
               <wp:wrapNone/>
-              <wp:docPr id="2" name="Frame1"/>
+              <wp:docPr id="3" name="Frame1"/>
               <a:graphic xmlns:a="http://schemas.openxmlformats.org/drawingml/2006/main">
                 <a:graphicData uri="http://schemas.microsoft.com/office/word/2010/wordprocessingShape">
                   <wps:wsp>
@@ -1873,30 +1980,35 @@
                               <w:r>
                                 <w:rPr>
                                   <w:rStyle w:val="Pagenumber"/>
+                                  <w:color w:val="000000"/>
                                 </w:rPr>
                                 <w:fldChar w:fldCharType="begin"/>
                               </w:r>
                               <w:r>
                                 <w:rPr>
                                   <w:rStyle w:val="Pagenumber"/>
+                                  <w:color w:val="000000"/>
                                 </w:rPr>
                                 <w:instrText xml:space="preserve"> PAGE </w:instrText>
                               </w:r>
                               <w:r>
                                 <w:rPr>
                                   <w:rStyle w:val="Pagenumber"/>
+                                  <w:color w:val="000000"/>
                                 </w:rPr>
                                 <w:fldChar w:fldCharType="separate"/>
                               </w:r>
                               <w:r>
                                 <w:rPr>
                                   <w:rStyle w:val="Pagenumber"/>
+                                  <w:color w:val="000000"/>
                                 </w:rPr>
                                 <w:t>0</w:t>
                               </w:r>
                               <w:r>
                                 <w:rPr>
                                   <w:rStyle w:val="Pagenumber"/>
+                                  <w:color w:val="000000"/>
                                 </w:rPr>
                                 <w:fldChar w:fldCharType="end"/>
                               </w:r>
@@ -1916,8 +2028,8 @@
         </mc:Choice>
         <mc:Fallback>
           <w:pict>
-            <v:rect id="shape_0" ID="Frame1" path="m0,0l-2147483645,0l-2147483645,-2147483646l0,-2147483646xe" fillcolor="white" stroked="f" o:allowincell="f" style="position:absolute;margin-left:0pt;margin-top:0.05pt;width:1.1pt;height:1.1pt;mso-wrap-style:square;v-text-anchor:top;mso-position-horizontal:right;mso-position-horizontal-relative:margin">
-              <v:fill o:detectmouseclick="t" type="solid" color2="black" opacity="0"/>
+            <v:rect id="shape_0" ID="Frame1" path="m0,0l-2147483645,0l-2147483645,-2147483646l0,-2147483646xe" stroked="f" o:allowincell="f" style="position:absolute;margin-left:0pt;margin-top:0.05pt;width:1.1pt;height:1.1pt;mso-wrap-style:square;v-text-anchor:top;mso-position-horizontal:right;mso-position-horizontal-relative:margin">
+              <v:fill o:detectmouseclick="t" on="false"/>
               <v:stroke color="#3465a4" joinstyle="round" endcap="flat"/>
               <v:textbox>
                 <w:txbxContent>
@@ -1940,30 +2052,35 @@
                         <w:r>
                           <w:rPr>
                             <w:rStyle w:val="Pagenumber"/>
+                            <w:color w:val="000000"/>
                           </w:rPr>
                           <w:fldChar w:fldCharType="begin"/>
                         </w:r>
                         <w:r>
                           <w:rPr>
                             <w:rStyle w:val="Pagenumber"/>
+                            <w:color w:val="000000"/>
                           </w:rPr>
                           <w:instrText xml:space="preserve"> PAGE </w:instrText>
                         </w:r>
                         <w:r>
                           <w:rPr>
                             <w:rStyle w:val="Pagenumber"/>
+                            <w:color w:val="000000"/>
                           </w:rPr>
                           <w:fldChar w:fldCharType="separate"/>
                         </w:r>
                         <w:r>
                           <w:rPr>
                             <w:rStyle w:val="Pagenumber"/>
+                            <w:color w:val="000000"/>
                           </w:rPr>
                           <w:t>0</w:t>
                         </w:r>
                         <w:r>
                           <w:rPr>
                             <w:rStyle w:val="Pagenumber"/>
+                            <w:color w:val="000000"/>
                           </w:rPr>
                           <w:fldChar w:fldCharType="end"/>
                         </w:r>
@@ -2006,7 +2123,7 @@
               <wp:extent cx="78105" cy="184785"/>
               <wp:effectExtent l="0" t="0" r="0" b="0"/>
               <wp:wrapNone/>
-              <wp:docPr id="3" name="Frame2"/>
+              <wp:docPr id="4" name="Frame2"/>
               <a:graphic xmlns:a="http://schemas.openxmlformats.org/drawingml/2006/main">
                 <a:graphicData uri="http://schemas.microsoft.com/office/word/2010/wordprocessingShape">
                   <wps:wsp>
@@ -2051,30 +2168,35 @@
                               <w:r>
                                 <w:rPr>
                                   <w:rStyle w:val="Pagenumber"/>
+                                  <w:color w:val="000000"/>
                                 </w:rPr>
                                 <w:fldChar w:fldCharType="begin"/>
                               </w:r>
                               <w:r>
                                 <w:rPr>
                                   <w:rStyle w:val="Pagenumber"/>
+                                  <w:color w:val="000000"/>
                                 </w:rPr>
                                 <w:instrText xml:space="preserve"> PAGE </w:instrText>
                               </w:r>
                               <w:r>
                                 <w:rPr>
                                   <w:rStyle w:val="Pagenumber"/>
+                                  <w:color w:val="000000"/>
                                 </w:rPr>
                                 <w:fldChar w:fldCharType="separate"/>
                               </w:r>
                               <w:r>
                                 <w:rPr>
                                   <w:rStyle w:val="Pagenumber"/>
+                                  <w:color w:val="000000"/>
                                 </w:rPr>
-                                <w:t>2</w:t>
+                                <w:t>3</w:t>
                               </w:r>
                               <w:r>
                                 <w:rPr>
                                   <w:rStyle w:val="Pagenumber"/>
+                                  <w:color w:val="000000"/>
                                 </w:rPr>
                                 <w:fldChar w:fldCharType="end"/>
                               </w:r>
@@ -2094,8 +2216,8 @@
         </mc:Choice>
         <mc:Fallback>
           <w:pict>
-            <v:rect id="shape_0" ID="Frame2" path="m0,0l-2147483645,0l-2147483645,-2147483646l0,-2147483646xe" fillcolor="white" stroked="f" o:allowincell="f" style="position:absolute;margin-left:435.7pt;margin-top:0.05pt;width:6.1pt;height:14.5pt;mso-wrap-style:square;v-text-anchor:top;mso-position-horizontal:right;mso-position-horizontal-relative:margin">
-              <v:fill o:detectmouseclick="t" type="solid" color2="black" opacity="0"/>
+            <v:rect id="shape_0" ID="Frame2" path="m0,0l-2147483645,0l-2147483645,-2147483646l0,-2147483646xe" stroked="f" o:allowincell="f" style="position:absolute;margin-left:435.7pt;margin-top:0.05pt;width:6.1pt;height:14.5pt;mso-wrap-style:square;v-text-anchor:top;mso-position-horizontal:right;mso-position-horizontal-relative:margin">
+              <v:fill o:detectmouseclick="t" on="false"/>
               <v:stroke color="#3465a4" joinstyle="round" endcap="flat"/>
               <v:textbox>
                 <w:txbxContent>
@@ -2118,30 +2240,35 @@
                         <w:r>
                           <w:rPr>
                             <w:rStyle w:val="Pagenumber"/>
+                            <w:color w:val="000000"/>
                           </w:rPr>
                           <w:fldChar w:fldCharType="begin"/>
                         </w:r>
                         <w:r>
                           <w:rPr>
                             <w:rStyle w:val="Pagenumber"/>
+                            <w:color w:val="000000"/>
                           </w:rPr>
                           <w:instrText xml:space="preserve"> PAGE </w:instrText>
                         </w:r>
                         <w:r>
                           <w:rPr>
                             <w:rStyle w:val="Pagenumber"/>
+                            <w:color w:val="000000"/>
                           </w:rPr>
                           <w:fldChar w:fldCharType="separate"/>
                         </w:r>
                         <w:r>
                           <w:rPr>
                             <w:rStyle w:val="Pagenumber"/>
+                            <w:color w:val="000000"/>
                           </w:rPr>
-                          <w:t>2</w:t>
+                          <w:t>3</w:t>
                         </w:r>
                         <w:r>
                           <w:rPr>
                             <w:rStyle w:val="Pagenumber"/>
+                            <w:color w:val="000000"/>
                           </w:rPr>
                           <w:fldChar w:fldCharType="end"/>
                         </w:r>
@@ -2184,7 +2311,7 @@
               <wp:extent cx="78105" cy="184785"/>
               <wp:effectExtent l="0" t="0" r="0" b="0"/>
               <wp:wrapNone/>
-              <wp:docPr id="4" name="Frame5"/>
+              <wp:docPr id="5" name="Frame5"/>
               <a:graphic xmlns:a="http://schemas.openxmlformats.org/drawingml/2006/main">
                 <a:graphicData uri="http://schemas.microsoft.com/office/word/2010/wordprocessingShape">
                   <wps:wsp>
@@ -2229,30 +2356,35 @@
                               <w:r>
                                 <w:rPr>
                                   <w:rStyle w:val="Pagenumber"/>
+                                  <w:color w:val="000000"/>
                                 </w:rPr>
                                 <w:fldChar w:fldCharType="begin"/>
                               </w:r>
                               <w:r>
                                 <w:rPr>
                                   <w:rStyle w:val="Pagenumber"/>
+                                  <w:color w:val="000000"/>
                                 </w:rPr>
                                 <w:instrText xml:space="preserve"> PAGE </w:instrText>
                               </w:r>
                               <w:r>
                                 <w:rPr>
                                   <w:rStyle w:val="Pagenumber"/>
+                                  <w:color w:val="000000"/>
                                 </w:rPr>
                                 <w:fldChar w:fldCharType="separate"/>
                               </w:r>
                               <w:r>
                                 <w:rPr>
                                   <w:rStyle w:val="Pagenumber"/>
+                                  <w:color w:val="000000"/>
                                 </w:rPr>
                                 <w:t>1</w:t>
                               </w:r>
                               <w:r>
                                 <w:rPr>
                                   <w:rStyle w:val="Pagenumber"/>
+                                  <w:color w:val="000000"/>
                                 </w:rPr>
                                 <w:fldChar w:fldCharType="end"/>
                               </w:r>
@@ -2272,8 +2404,8 @@
         </mc:Choice>
         <mc:Fallback>
           <w:pict>
-            <v:rect id="shape_0" ID="Frame5" path="m0,0l-2147483645,0l-2147483645,-2147483646l0,-2147483646xe" fillcolor="white" stroked="f" o:allowincell="f" style="position:absolute;margin-left:435.7pt;margin-top:0.05pt;width:6.1pt;height:14.5pt;mso-wrap-style:square;v-text-anchor:top;mso-position-horizontal:right;mso-position-horizontal-relative:margin">
-              <v:fill o:detectmouseclick="t" type="solid" color2="black" opacity="0"/>
+            <v:rect id="shape_0" ID="Frame5" path="m0,0l-2147483645,0l-2147483645,-2147483646l0,-2147483646xe" stroked="f" o:allowincell="f" style="position:absolute;margin-left:435.7pt;margin-top:0.05pt;width:6.1pt;height:14.5pt;mso-wrap-style:square;v-text-anchor:top;mso-position-horizontal:right;mso-position-horizontal-relative:margin">
+              <v:fill o:detectmouseclick="t" on="false"/>
               <v:stroke color="#3465a4" joinstyle="round" endcap="flat"/>
               <v:textbox>
                 <w:txbxContent>
@@ -2296,30 +2428,35 @@
                         <w:r>
                           <w:rPr>
                             <w:rStyle w:val="Pagenumber"/>
+                            <w:color w:val="000000"/>
                           </w:rPr>
                           <w:fldChar w:fldCharType="begin"/>
                         </w:r>
                         <w:r>
                           <w:rPr>
                             <w:rStyle w:val="Pagenumber"/>
+                            <w:color w:val="000000"/>
                           </w:rPr>
                           <w:instrText xml:space="preserve"> PAGE </w:instrText>
                         </w:r>
                         <w:r>
                           <w:rPr>
                             <w:rStyle w:val="Pagenumber"/>
+                            <w:color w:val="000000"/>
                           </w:rPr>
                           <w:fldChar w:fldCharType="separate"/>
                         </w:r>
                         <w:r>
                           <w:rPr>
                             <w:rStyle w:val="Pagenumber"/>
+                            <w:color w:val="000000"/>
                           </w:rPr>
                           <w:t>1</w:t>
                         </w:r>
                         <w:r>
                           <w:rPr>
                             <w:rStyle w:val="Pagenumber"/>
+                            <w:color w:val="000000"/>
                           </w:rPr>
                           <w:fldChar w:fldCharType="end"/>
                         </w:r>

</xml_diff>